<commit_message>
Adding abstrak, pendahuluan, pembahasan, metodologi penelitian
</commit_message>
<xml_diff>
--- a/ANALISA PENGGUNAAN VIRTUAL PRIVATE NETWORK (VPN) DALAM MENGAKSES INTERNET.docx
+++ b/ANALISA PENGGUNAAN VIRTUAL PRIVATE NETWORK (VPN) DALAM MENGAKSES INTERNET.docx
@@ -324,12 +324,11 @@
       <w:pPr>
         <w:spacing w:after="0" w:line="360" w:lineRule="auto"/>
         <w:rPr>
-          <w:rFonts w:asciiTheme="minorBidi" w:hAnsiTheme="minorBidi"/>
-          <w:i/>
-          <w:iCs/>
-          <w:sz w:val="20"/>
-          <w:szCs w:val="20"/>
-          <w:lang w:val="en-ID"/>
+          <w:rFonts w:asciiTheme="minorBidi" w:eastAsia="Times New Roman" w:hAnsiTheme="minorBidi"/>
+          <w:i/>
+          <w:iCs/>
+          <w:sz w:val="20"/>
+          <w:szCs w:val="20"/>
         </w:rPr>
       </w:pPr>
       <w:r>
@@ -357,6 +356,30 @@
     <w:p>
       <w:pPr>
         <w:spacing w:after="0" w:line="360" w:lineRule="auto"/>
+        <w:rPr>
+          <w:rFonts w:asciiTheme="minorBidi" w:hAnsiTheme="minorBidi"/>
+          <w:i/>
+          <w:iCs/>
+          <w:sz w:val="20"/>
+          <w:szCs w:val="20"/>
+          <w:lang w:val="en-ID"/>
+        </w:rPr>
+      </w:pPr>
+      <w:r>
+        <w:rPr>
+          <w:rFonts w:asciiTheme="minorBidi" w:eastAsia="Times New Roman" w:hAnsiTheme="minorBidi"/>
+          <w:i/>
+          <w:iCs/>
+          <w:sz w:val="20"/>
+          <w:szCs w:val="20"/>
+        </w:rPr>
+        <w:tab/>
+        <w:t>Software-sofware VPN semakin ramai digunakan masyarakat setelah kominfo memblokir sosial media untuk wilayah Indonesia saat pengumuman presiden tahun ini. Masyarakat biasa pun dengan santai menggunakan software VPN tanpa tahu apa saja kelebihan dan kekurangan dari penggunaannya.</w:t>
+      </w:r>
+    </w:p>
+    <w:p>
+      <w:pPr>
+        <w:spacing w:after="0" w:line="360" w:lineRule="auto"/>
         <w:ind w:firstLine="720"/>
         <w:rPr>
           <w:rFonts w:asciiTheme="minorBidi" w:hAnsiTheme="minorBidi"/>
@@ -376,271 +399,7 @@
           <w:szCs w:val="20"/>
           <w:lang w:val="en-ID"/>
         </w:rPr>
-        <w:t>Berbagai software sudah bisa mengatasi</w:t>
-      </w:r>
-      <w:r>
-        <w:rPr>
-          <w:rFonts w:asciiTheme="minorBidi" w:hAnsiTheme="minorBidi"/>
-          <w:i/>
-          <w:iCs/>
-          <w:sz w:val="20"/>
-          <w:szCs w:val="20"/>
-          <w:lang w:val="en-ID"/>
-        </w:rPr>
-        <w:t xml:space="preserve"> </w:t>
-      </w:r>
-      <w:r>
-        <w:rPr>
-          <w:rFonts w:asciiTheme="minorBidi" w:hAnsiTheme="minorBidi"/>
-          <w:i/>
-          <w:iCs/>
-          <w:sz w:val="20"/>
-          <w:szCs w:val="20"/>
-          <w:lang w:val="en-ID"/>
-        </w:rPr>
-        <w:t>permasalahaan tersebut, akan tetapi dari segi keamanan data itu sendiri yang masih sangat dikhawatirkan</w:t>
-      </w:r>
-      <w:r>
-        <w:rPr>
-          <w:rFonts w:asciiTheme="minorBidi" w:hAnsiTheme="minorBidi"/>
-          <w:i/>
-          <w:iCs/>
-          <w:sz w:val="20"/>
-          <w:szCs w:val="20"/>
-          <w:lang w:val="en-ID"/>
-        </w:rPr>
-        <w:t xml:space="preserve"> </w:t>
-      </w:r>
-      <w:r>
-        <w:rPr>
-          <w:rFonts w:asciiTheme="minorBidi" w:hAnsiTheme="minorBidi"/>
-          <w:i/>
-          <w:iCs/>
-          <w:sz w:val="20"/>
-          <w:szCs w:val="20"/>
-          <w:lang w:val="en-ID"/>
-        </w:rPr>
-        <w:t>kebocoran</w:t>
-      </w:r>
-      <w:r>
-        <w:rPr>
-          <w:rFonts w:asciiTheme="minorBidi" w:hAnsiTheme="minorBidi"/>
-          <w:i/>
-          <w:iCs/>
-          <w:sz w:val="20"/>
-          <w:szCs w:val="20"/>
-          <w:lang w:val="en-ID"/>
-        </w:rPr>
-        <w:t xml:space="preserve"> </w:t>
-      </w:r>
-      <w:r>
-        <w:rPr>
-          <w:rFonts w:asciiTheme="minorBidi" w:hAnsiTheme="minorBidi"/>
-          <w:i/>
-          <w:iCs/>
-          <w:sz w:val="20"/>
-          <w:szCs w:val="20"/>
-          <w:lang w:val="en-ID"/>
-        </w:rPr>
-        <w:t>datanya,</w:t>
-      </w:r>
-      <w:r>
-        <w:rPr>
-          <w:rFonts w:asciiTheme="minorBidi" w:hAnsiTheme="minorBidi"/>
-          <w:i/>
-          <w:iCs/>
-          <w:sz w:val="20"/>
-          <w:szCs w:val="20"/>
-          <w:lang w:val="en-ID"/>
-        </w:rPr>
-        <w:t xml:space="preserve"> </w:t>
-      </w:r>
-      <w:r>
-        <w:rPr>
-          <w:rFonts w:asciiTheme="minorBidi" w:hAnsiTheme="minorBidi"/>
-          <w:i/>
-          <w:iCs/>
-          <w:sz w:val="20"/>
-          <w:szCs w:val="20"/>
-          <w:lang w:val="en-ID"/>
-        </w:rPr>
-        <w:t>oleh</w:t>
-      </w:r>
-      <w:r>
-        <w:rPr>
-          <w:rFonts w:asciiTheme="minorBidi" w:hAnsiTheme="minorBidi"/>
-          <w:i/>
-          <w:iCs/>
-          <w:sz w:val="20"/>
-          <w:szCs w:val="20"/>
-          <w:lang w:val="en-ID"/>
-        </w:rPr>
-        <w:t xml:space="preserve"> </w:t>
-      </w:r>
-      <w:r>
-        <w:rPr>
-          <w:rFonts w:asciiTheme="minorBidi" w:hAnsiTheme="minorBidi"/>
-          <w:i/>
-          <w:iCs/>
-          <w:sz w:val="20"/>
-          <w:szCs w:val="20"/>
-          <w:lang w:val="en-ID"/>
-        </w:rPr>
-        <w:t>karena</w:t>
-      </w:r>
-      <w:r>
-        <w:rPr>
-          <w:rFonts w:asciiTheme="minorBidi" w:hAnsiTheme="minorBidi"/>
-          <w:i/>
-          <w:iCs/>
-          <w:sz w:val="20"/>
-          <w:szCs w:val="20"/>
-          <w:lang w:val="en-ID"/>
-        </w:rPr>
-        <w:t xml:space="preserve"> </w:t>
-      </w:r>
-      <w:r>
-        <w:rPr>
-          <w:rFonts w:asciiTheme="minorBidi" w:hAnsiTheme="minorBidi"/>
-          <w:i/>
-          <w:iCs/>
-          <w:sz w:val="20"/>
-          <w:szCs w:val="20"/>
-          <w:lang w:val="en-ID"/>
-        </w:rPr>
-        <w:t>itu</w:t>
-      </w:r>
-      <w:r>
-        <w:rPr>
-          <w:rFonts w:asciiTheme="minorBidi" w:hAnsiTheme="minorBidi"/>
-          <w:i/>
-          <w:iCs/>
-          <w:sz w:val="20"/>
-          <w:szCs w:val="20"/>
-          <w:lang w:val="en-ID"/>
-        </w:rPr>
-        <w:t xml:space="preserve"> </w:t>
-      </w:r>
-      <w:r>
-        <w:rPr>
-          <w:rFonts w:asciiTheme="minorBidi" w:hAnsiTheme="minorBidi"/>
-          <w:i/>
-          <w:iCs/>
-          <w:sz w:val="20"/>
-          <w:szCs w:val="20"/>
-          <w:lang w:val="en-ID"/>
-        </w:rPr>
-        <w:t>dengan</w:t>
-      </w:r>
-      <w:r>
-        <w:rPr>
-          <w:rFonts w:asciiTheme="minorBidi" w:hAnsiTheme="minorBidi"/>
-          <w:i/>
-          <w:iCs/>
-          <w:sz w:val="20"/>
-          <w:szCs w:val="20"/>
-          <w:lang w:val="en-ID"/>
-        </w:rPr>
-        <w:t xml:space="preserve"> </w:t>
-      </w:r>
-      <w:r>
-        <w:rPr>
-          <w:rFonts w:asciiTheme="minorBidi" w:hAnsiTheme="minorBidi"/>
-          <w:i/>
-          <w:iCs/>
-          <w:sz w:val="20"/>
-          <w:szCs w:val="20"/>
-          <w:lang w:val="en-ID"/>
-        </w:rPr>
-        <w:t>menggunakan</w:t>
-      </w:r>
-      <w:r>
-        <w:rPr>
-          <w:rFonts w:asciiTheme="minorBidi" w:hAnsiTheme="minorBidi"/>
-          <w:i/>
-          <w:iCs/>
-          <w:sz w:val="20"/>
-          <w:szCs w:val="20"/>
-          <w:lang w:val="en-ID"/>
-        </w:rPr>
-        <w:t xml:space="preserve"> </w:t>
-      </w:r>
-      <w:r>
-        <w:rPr>
-          <w:rFonts w:asciiTheme="minorBidi" w:hAnsiTheme="minorBidi"/>
-          <w:i/>
-          <w:iCs/>
-          <w:sz w:val="20"/>
-          <w:szCs w:val="20"/>
-          <w:lang w:val="en-ID"/>
-        </w:rPr>
-        <w:t>teknologi</w:t>
-      </w:r>
-      <w:r>
-        <w:rPr>
-          <w:rFonts w:asciiTheme="minorBidi" w:hAnsiTheme="minorBidi"/>
-          <w:i/>
-          <w:iCs/>
-          <w:sz w:val="20"/>
-          <w:szCs w:val="20"/>
-          <w:lang w:val="en-ID"/>
-        </w:rPr>
-        <w:t xml:space="preserve"> </w:t>
-      </w:r>
-      <w:r>
-        <w:rPr>
-          <w:rFonts w:asciiTheme="minorBidi" w:hAnsiTheme="minorBidi"/>
-          <w:i/>
-          <w:iCs/>
-          <w:sz w:val="20"/>
-          <w:szCs w:val="20"/>
-          <w:lang w:val="en-ID"/>
-        </w:rPr>
-        <w:t>VPN (Virtual Private Network) dengan metode PPTP</w:t>
-      </w:r>
-      <w:r>
-        <w:rPr>
-          <w:rFonts w:asciiTheme="minorBidi" w:hAnsiTheme="minorBidi"/>
-          <w:i/>
-          <w:iCs/>
-          <w:sz w:val="20"/>
-          <w:szCs w:val="20"/>
-          <w:lang w:val="en-ID"/>
-        </w:rPr>
-        <w:t xml:space="preserve"> </w:t>
-      </w:r>
-      <w:r>
-        <w:rPr>
-          <w:rFonts w:asciiTheme="minorBidi" w:hAnsiTheme="minorBidi"/>
-          <w:i/>
-          <w:iCs/>
-          <w:sz w:val="20"/>
-          <w:szCs w:val="20"/>
-          <w:lang w:val="en-ID"/>
-        </w:rPr>
-        <w:t xml:space="preserve"> (Point To Point Tunneling Protocol) sangat cocok</w:t>
-      </w:r>
-      <w:r>
-        <w:rPr>
-          <w:rFonts w:asciiTheme="minorBidi" w:hAnsiTheme="minorBidi"/>
-          <w:i/>
-          <w:iCs/>
-          <w:sz w:val="20"/>
-          <w:szCs w:val="20"/>
-          <w:lang w:val="en-ID"/>
-        </w:rPr>
-        <w:t xml:space="preserve"> </w:t>
-      </w:r>
-      <w:r>
-        <w:rPr>
-          <w:rFonts w:asciiTheme="minorBidi" w:hAnsiTheme="minorBidi"/>
-          <w:i/>
-          <w:iCs/>
-          <w:sz w:val="20"/>
-          <w:szCs w:val="20"/>
-          <w:lang w:val="en-ID"/>
-        </w:rPr>
-        <w:t>digunakan untuk mengamankan pertukaran data perusahaan, karena proses kerja VPN yaitu dengan membuat jaringan sendiri yang sifatnya rahasia dengan menggunakan IP Publik, membuat keamanan data lebih terjaga kerahasiaannya dan mencegah kebocoran data oleh pihak-pihak yang tidak bertanggung jawab.</w:t>
+        <w:t>Dengan masalah yang dikemukakan di atas, penulis tertarik mengangkat judul Analisa penggunaan Virtual Private Network dalam mengakses Internet.</w:t>
       </w:r>
     </w:p>
     <w:p>
@@ -779,6 +538,126 @@
     </w:p>
     <w:p>
       <w:pPr>
+        <w:spacing w:after="0" w:line="360" w:lineRule="auto"/>
+        <w:ind w:left="720" w:firstLine="720"/>
+        <w:rPr>
+          <w:rFonts w:asciiTheme="minorBidi" w:hAnsiTheme="minorBidi"/>
+          <w:sz w:val="20"/>
+          <w:szCs w:val="20"/>
+          <w:lang w:val="en-ID"/>
+        </w:rPr>
+      </w:pPr>
+      <w:r>
+        <w:rPr>
+          <w:rFonts w:asciiTheme="minorBidi" w:hAnsiTheme="minorBidi"/>
+          <w:sz w:val="20"/>
+          <w:szCs w:val="20"/>
+          <w:lang w:val="en-ID"/>
+        </w:rPr>
+        <w:t>Ilmu</w:t>
+      </w:r>
+      <w:r>
+        <w:rPr>
+          <w:rFonts w:asciiTheme="minorBidi" w:hAnsiTheme="minorBidi"/>
+          <w:sz w:val="20"/>
+          <w:szCs w:val="20"/>
+          <w:lang w:val="en-ID"/>
+        </w:rPr>
+        <w:t xml:space="preserve"> pengetahuan dan teknologi selalu berkembang serta mengalami kemajuan sesuai dengan perkembangan zaman dan cara berfikir manusia. Dalam sebuah jaringan komputer, keamanan</w:t>
+      </w:r>
+      <w:r>
+        <w:rPr>
+          <w:rFonts w:asciiTheme="minorBidi" w:hAnsiTheme="minorBidi"/>
+          <w:sz w:val="20"/>
+          <w:szCs w:val="20"/>
+          <w:lang w:val="en-ID"/>
+        </w:rPr>
+        <w:t xml:space="preserve"> dalam pengiriman dan penerimaan</w:t>
+      </w:r>
+      <w:r>
+        <w:rPr>
+          <w:rFonts w:asciiTheme="minorBidi" w:hAnsiTheme="minorBidi"/>
+          <w:sz w:val="20"/>
+          <w:szCs w:val="20"/>
+          <w:lang w:val="en-ID"/>
+        </w:rPr>
+        <w:t xml:space="preserve"> data pada pihak yang dituju, dan tidak jatuh pada pihak yang tidak berkepentingan, terutama apabila tersebut bersifat rahasia. Untuk itu perlu dilakukan pengamanan data dengan menggunakan metode-metode tertentu. Salah satu cara untuk mengamankan data pada suatu jaringan adalah dengan mengimplementasikan Virtual Private Network(VPN) yang dapat membuat sebuah jaringan bersifat private dengan menggunakan jaringan publik.</w:t>
+      </w:r>
+    </w:p>
+    <w:p>
+      <w:pPr>
+        <w:spacing w:after="0" w:line="360" w:lineRule="auto"/>
+        <w:ind w:left="720" w:firstLine="720"/>
+        <w:rPr>
+          <w:rFonts w:asciiTheme="minorBidi" w:hAnsiTheme="minorBidi"/>
+          <w:sz w:val="20"/>
+          <w:szCs w:val="20"/>
+          <w:lang w:val="en-ID"/>
+        </w:rPr>
+      </w:pPr>
+      <w:r>
+        <w:rPr>
+          <w:rFonts w:asciiTheme="minorBidi" w:hAnsiTheme="minorBidi"/>
+          <w:sz w:val="20"/>
+          <w:szCs w:val="20"/>
+          <w:lang w:val="en-ID"/>
+        </w:rPr>
+        <w:t xml:space="preserve">Baru-baru ini kominfo baru saja memblok semua sosial media dari masyarakat dengan alasan pencegahan </w:t>
+      </w:r>
+      <w:r>
+        <w:rPr>
+          <w:rFonts w:asciiTheme="minorBidi" w:hAnsiTheme="minorBidi"/>
+          <w:i/>
+          <w:iCs/>
+          <w:sz w:val="20"/>
+          <w:szCs w:val="20"/>
+          <w:lang w:val="en-ID"/>
+        </w:rPr>
+        <w:t xml:space="preserve">hoax </w:t>
+      </w:r>
+      <w:r>
+        <w:rPr>
+          <w:rFonts w:asciiTheme="minorBidi" w:hAnsiTheme="minorBidi"/>
+          <w:sz w:val="20"/>
+          <w:szCs w:val="20"/>
+          <w:lang w:val="en-ID"/>
+        </w:rPr>
+        <w:t xml:space="preserve">atau fakta yang tidak valid di Internet. Dampaknya banyak masyarakat yang mendownload dan menggunakan VPN pada perangkat device mereka, sehingga masyarakat dapat mengakses sosial media mereka melalui VPN yang menggunakan IP atau alamat negara lain. Sehingga seolah-olah masyarakat Indonesia </w:t>
+      </w:r>
+      <w:r>
+        <w:rPr>
+          <w:rFonts w:asciiTheme="minorBidi" w:hAnsiTheme="minorBidi"/>
+          <w:sz w:val="20"/>
+          <w:szCs w:val="20"/>
+          <w:lang w:val="en-ID"/>
+        </w:rPr>
+        <w:lastRenderedPageBreak/>
+        <w:t>mengakses internet dari luar dari negara Indonesia, jadi sosial media mereka tidak terkena blok dari kominfo.</w:t>
+      </w:r>
+    </w:p>
+    <w:p>
+      <w:pPr>
+        <w:spacing w:after="0" w:line="360" w:lineRule="auto"/>
+        <w:ind w:left="720" w:firstLine="720"/>
+        <w:rPr>
+          <w:rFonts w:asciiTheme="minorBidi" w:hAnsiTheme="minorBidi"/>
+          <w:sz w:val="20"/>
+          <w:szCs w:val="20"/>
+          <w:lang w:val="en-ID"/>
+        </w:rPr>
+      </w:pPr>
+      <w:r>
+        <w:rPr>
+          <w:rFonts w:asciiTheme="minorBidi" w:hAnsiTheme="minorBidi"/>
+          <w:sz w:val="20"/>
+          <w:szCs w:val="20"/>
+          <w:lang w:val="en-ID"/>
+        </w:rPr>
+        <w:t>Berdasarkan pertimbangan tersebut, maka penelitian ini diperlukan untuk menganalisis dampak positif dan negatif dari penggunaan VPN dalam mengakses Internet.</w:t>
+      </w:r>
+    </w:p>
+    <w:p>
+      <w:pPr>
         <w:pStyle w:val="ListParagraph"/>
         <w:numPr>
           <w:ilvl w:val="0"/>
@@ -803,7 +682,7 @@
           <w:szCs w:val="24"/>
           <w:lang w:val="en-ID"/>
         </w:rPr>
-        <w:t>PEMBAHASAN</w:t>
+        <w:t>METODE PENELITIAN</w:t>
       </w:r>
     </w:p>
     <w:p>
@@ -814,13 +693,167 @@
           <w:rFonts w:asciiTheme="minorBidi" w:hAnsiTheme="minorBidi"/>
           <w:b/>
           <w:bCs/>
-          <w:sz w:val="24"/>
-          <w:szCs w:val="24"/>
-          <w:lang w:val="en-ID"/>
-        </w:rPr>
-      </w:pPr>
-      <w:bookmarkStart w:id="0" w:name="_GoBack"/>
-      <w:bookmarkEnd w:id="0"/>
+          <w:sz w:val="20"/>
+          <w:szCs w:val="20"/>
+          <w:lang w:val="en-ID"/>
+        </w:rPr>
+      </w:pPr>
+      <w:r>
+        <w:rPr>
+          <w:rFonts w:asciiTheme="minorBidi" w:hAnsiTheme="minorBidi"/>
+          <w:b/>
+          <w:bCs/>
+          <w:sz w:val="20"/>
+          <w:szCs w:val="20"/>
+          <w:lang w:val="en-ID"/>
+        </w:rPr>
+        <w:t>2.1.</w:t>
+      </w:r>
+      <w:r>
+        <w:rPr>
+          <w:rFonts w:asciiTheme="minorBidi" w:hAnsiTheme="minorBidi"/>
+          <w:b/>
+          <w:bCs/>
+          <w:sz w:val="20"/>
+          <w:szCs w:val="20"/>
+          <w:lang w:val="en-ID"/>
+        </w:rPr>
+        <w:t>Pengumpulan data</w:t>
+      </w:r>
+    </w:p>
+    <w:p>
+      <w:pPr>
+        <w:pStyle w:val="ListParagraph"/>
+        <w:spacing w:after="0" w:line="360" w:lineRule="auto"/>
+        <w:ind w:firstLine="720"/>
+        <w:rPr>
+          <w:rFonts w:asciiTheme="minorBidi" w:hAnsiTheme="minorBidi"/>
+          <w:sz w:val="20"/>
+          <w:szCs w:val="20"/>
+          <w:lang w:val="en-ID"/>
+        </w:rPr>
+      </w:pPr>
+      <w:r>
+        <w:rPr>
+          <w:rFonts w:asciiTheme="minorBidi" w:hAnsiTheme="minorBidi"/>
+          <w:sz w:val="20"/>
+          <w:szCs w:val="20"/>
+          <w:lang w:val="en-ID"/>
+        </w:rPr>
+        <w:t>Pengumpulan data pada penelitian ini dilakukan dengan melalukan observasi yaitu peninjauan langsung ketempat yang  menjadi studi  kasus,  melakukan wawacara dengan pihak-pihak terkait serta studi dokumenasi yang diperoleh selama kegiatan wanacara dan observasi berlangsung.</w:t>
+      </w:r>
+    </w:p>
+    <w:p>
+      <w:pPr>
+        <w:pStyle w:val="ListParagraph"/>
+        <w:spacing w:after="0" w:line="360" w:lineRule="auto"/>
+        <w:rPr>
+          <w:rFonts w:asciiTheme="minorBidi" w:hAnsiTheme="minorBidi"/>
+          <w:b/>
+          <w:bCs/>
+          <w:sz w:val="20"/>
+          <w:szCs w:val="20"/>
+          <w:lang w:val="en-ID"/>
+        </w:rPr>
+      </w:pPr>
+      <w:r>
+        <w:rPr>
+          <w:rFonts w:asciiTheme="minorBidi" w:hAnsiTheme="minorBidi"/>
+          <w:b/>
+          <w:bCs/>
+          <w:sz w:val="20"/>
+          <w:szCs w:val="20"/>
+          <w:lang w:val="en-ID"/>
+        </w:rPr>
+        <w:t>2.</w:t>
+      </w:r>
+      <w:r>
+        <w:rPr>
+          <w:rFonts w:asciiTheme="minorBidi" w:hAnsiTheme="minorBidi"/>
+          <w:b/>
+          <w:bCs/>
+          <w:sz w:val="20"/>
+          <w:szCs w:val="20"/>
+          <w:lang w:val="en-ID"/>
+        </w:rPr>
+        <w:t>2.Analisis data</w:t>
+      </w:r>
+    </w:p>
+    <w:p>
+      <w:pPr>
+        <w:pStyle w:val="ListParagraph"/>
+        <w:spacing w:after="0" w:line="360" w:lineRule="auto"/>
+        <w:ind w:firstLine="720"/>
+        <w:rPr>
+          <w:rFonts w:asciiTheme="minorBidi" w:hAnsiTheme="minorBidi"/>
+          <w:sz w:val="20"/>
+          <w:szCs w:val="20"/>
+          <w:lang w:val="en-ID"/>
+        </w:rPr>
+      </w:pPr>
+      <w:r>
+        <w:rPr>
+          <w:rFonts w:asciiTheme="minorBidi" w:hAnsiTheme="minorBidi"/>
+          <w:sz w:val="20"/>
+          <w:szCs w:val="20"/>
+          <w:lang w:val="en-ID"/>
+        </w:rPr>
+        <w:t>Setelah</w:t>
+      </w:r>
+      <w:r>
+        <w:rPr>
+          <w:rFonts w:asciiTheme="minorBidi" w:hAnsiTheme="minorBidi"/>
+          <w:sz w:val="20"/>
+          <w:szCs w:val="20"/>
+          <w:lang w:val="en-ID"/>
+        </w:rPr>
+        <w:t xml:space="preserve"> </w:t>
+      </w:r>
+      <w:r>
+        <w:rPr>
+          <w:rFonts w:asciiTheme="minorBidi" w:hAnsiTheme="minorBidi"/>
+          <w:sz w:val="20"/>
+          <w:szCs w:val="20"/>
+          <w:lang w:val="en-ID"/>
+        </w:rPr>
+        <w:t>data-data</w:t>
+      </w:r>
+      <w:r>
+        <w:rPr>
+          <w:rFonts w:asciiTheme="minorBidi" w:hAnsiTheme="minorBidi"/>
+          <w:sz w:val="20"/>
+          <w:szCs w:val="20"/>
+          <w:lang w:val="en-ID"/>
+        </w:rPr>
+        <w:t xml:space="preserve"> </w:t>
+      </w:r>
+      <w:r>
+        <w:rPr>
+          <w:rFonts w:asciiTheme="minorBidi" w:hAnsiTheme="minorBidi"/>
+          <w:sz w:val="20"/>
+          <w:szCs w:val="20"/>
+          <w:lang w:val="en-ID"/>
+        </w:rPr>
+        <w:t>dikumpulkan</w:t>
+      </w:r>
+      <w:r>
+        <w:rPr>
+          <w:rFonts w:asciiTheme="minorBidi" w:hAnsiTheme="minorBidi"/>
+          <w:sz w:val="20"/>
+          <w:szCs w:val="20"/>
+          <w:lang w:val="en-ID"/>
+        </w:rPr>
+        <w:t xml:space="preserve"> menggunakan </w:t>
+      </w:r>
+      <w:r>
+        <w:rPr>
+          <w:rFonts w:asciiTheme="minorBidi" w:hAnsiTheme="minorBidi"/>
+          <w:sz w:val="20"/>
+          <w:szCs w:val="20"/>
+          <w:lang w:val="en-ID"/>
+        </w:rPr>
+        <w:t>teknik-teknik pengumplan data tersebut, maka berikutnya peneliti melakukan tahapan analisis data yang mencakup kegiatan data reduksi yaitu merangkum data- data yang sudah dikumpulkan, memilih hal-hal pokok dan memfokuskan pada hal-hal penting hingga meneukan pola. Tahap penyajian data digunakan untuk menyajikan data dalam bentuk uraian bersifat naratif, sementara konklusi adalah tahapan peneliti menarik kesimpulan terhadap hasil penelitian, dalam hal ini peneliti membuat rancangan dan rekomendasi infrastruktur VPN untuk Unikom.</w:t>
+      </w:r>
     </w:p>
     <w:p>
       <w:pPr>
@@ -848,8 +881,1288 @@
           <w:szCs w:val="24"/>
           <w:lang w:val="en-ID"/>
         </w:rPr>
-        <w:t>KESIMPULAN DAN SARAN</w:t>
-      </w:r>
+        <w:t>HASIL DAN PEMBAHASAN</w:t>
+      </w:r>
+    </w:p>
+    <w:p>
+      <w:pPr>
+        <w:pStyle w:val="ListParagraph"/>
+        <w:spacing w:after="0" w:line="360" w:lineRule="auto"/>
+        <w:rPr>
+          <w:rFonts w:asciiTheme="minorBidi" w:hAnsiTheme="minorBidi"/>
+          <w:b/>
+          <w:bCs/>
+          <w:sz w:val="20"/>
+          <w:szCs w:val="20"/>
+          <w:lang w:val="en-ID"/>
+        </w:rPr>
+      </w:pPr>
+      <w:r>
+        <w:rPr>
+          <w:rFonts w:asciiTheme="minorBidi" w:hAnsiTheme="minorBidi"/>
+          <w:b/>
+          <w:bCs/>
+          <w:sz w:val="20"/>
+          <w:szCs w:val="20"/>
+          <w:lang w:val="en-ID"/>
+        </w:rPr>
+        <w:t>3</w:t>
+      </w:r>
+      <w:r>
+        <w:rPr>
+          <w:rFonts w:asciiTheme="minorBidi" w:hAnsiTheme="minorBidi"/>
+          <w:b/>
+          <w:bCs/>
+          <w:sz w:val="20"/>
+          <w:szCs w:val="20"/>
+          <w:lang w:val="en-ID"/>
+        </w:rPr>
+        <w:t>.1 Internet</w:t>
+      </w:r>
+    </w:p>
+    <w:p>
+      <w:pPr>
+        <w:pStyle w:val="ListParagraph"/>
+        <w:spacing w:after="0" w:line="360" w:lineRule="auto"/>
+        <w:rPr>
+          <w:rFonts w:asciiTheme="minorBidi" w:hAnsiTheme="minorBidi"/>
+          <w:sz w:val="20"/>
+          <w:szCs w:val="20"/>
+          <w:lang w:val="en-ID"/>
+        </w:rPr>
+      </w:pPr>
+      <w:r>
+        <w:rPr>
+          <w:rFonts w:asciiTheme="minorBidi" w:hAnsiTheme="minorBidi"/>
+          <w:b/>
+          <w:bCs/>
+          <w:sz w:val="20"/>
+          <w:szCs w:val="20"/>
+          <w:lang w:val="en-ID"/>
+        </w:rPr>
+        <w:tab/>
+      </w:r>
+      <w:r>
+        <w:rPr>
+          <w:rFonts w:asciiTheme="minorBidi" w:hAnsiTheme="minorBidi"/>
+          <w:sz w:val="20"/>
+          <w:szCs w:val="20"/>
+          <w:lang w:val="en-ID"/>
+        </w:rPr>
+        <w:t>Internet merupakan jaringan komputer yang terhubung menggunakan standar sistem global Transmission Control Protocol / Internet Protocol (TCP/IP) sebagai protokol pertukaran paket data untuk melayani pengguna di seluruh dunia. Dengan internet, maka lalu lintas data dari seluruh belahan dunia dapat saling berbagi informasi yang diperlukan. Internet Protocol (IP) merupakan inti dari TCP/IP dan merupakan protokol terpenting dalam Internet Layer, dimana IP menyediakan pelayanan pengiriman paket pada jaringan TCP/IP yang dibangun. Teknologi internet ini menggunakan fasilitas layanan yang biasa kita sebut dengan World Wide Web (WWW)</w:t>
+      </w:r>
+    </w:p>
+    <w:p>
+      <w:pPr>
+        <w:pStyle w:val="ListParagraph"/>
+        <w:spacing w:after="0" w:line="360" w:lineRule="auto"/>
+        <w:rPr>
+          <w:rFonts w:asciiTheme="minorBidi" w:hAnsiTheme="minorBidi"/>
+          <w:b/>
+          <w:bCs/>
+          <w:sz w:val="20"/>
+          <w:szCs w:val="20"/>
+          <w:lang w:val="en-ID"/>
+        </w:rPr>
+      </w:pPr>
+      <w:r>
+        <w:rPr>
+          <w:rFonts w:asciiTheme="minorBidi" w:hAnsiTheme="minorBidi"/>
+          <w:b/>
+          <w:bCs/>
+          <w:sz w:val="20"/>
+          <w:szCs w:val="20"/>
+          <w:lang w:val="en-ID"/>
+        </w:rPr>
+        <w:t>3</w:t>
+      </w:r>
+      <w:r>
+        <w:rPr>
+          <w:rFonts w:asciiTheme="minorBidi" w:hAnsiTheme="minorBidi"/>
+          <w:b/>
+          <w:bCs/>
+          <w:sz w:val="20"/>
+          <w:szCs w:val="20"/>
+          <w:lang w:val="en-ID"/>
+        </w:rPr>
+        <w:t>.2 Virtual Private Network</w:t>
+      </w:r>
+    </w:p>
+    <w:p>
+      <w:pPr>
+        <w:pStyle w:val="ListParagraph"/>
+        <w:spacing w:after="0" w:line="360" w:lineRule="auto"/>
+        <w:ind w:firstLine="720"/>
+        <w:rPr>
+          <w:rFonts w:asciiTheme="minorBidi" w:hAnsiTheme="minorBidi"/>
+          <w:sz w:val="20"/>
+          <w:szCs w:val="20"/>
+          <w:lang w:val="en-ID"/>
+        </w:rPr>
+      </w:pPr>
+      <w:r>
+        <w:rPr>
+          <w:rFonts w:asciiTheme="minorBidi" w:hAnsiTheme="minorBidi"/>
+          <w:sz w:val="20"/>
+          <w:szCs w:val="20"/>
+          <w:lang w:val="en-ID"/>
+        </w:rPr>
+        <w:t>VPN adalah suatu mekanisme menyambungkan</w:t>
+      </w:r>
+      <w:r>
+        <w:rPr>
+          <w:rFonts w:asciiTheme="minorBidi" w:hAnsiTheme="minorBidi"/>
+          <w:sz w:val="20"/>
+          <w:szCs w:val="20"/>
+          <w:lang w:val="en-ID"/>
+        </w:rPr>
+        <w:t xml:space="preserve"> </w:t>
+      </w:r>
+      <w:r>
+        <w:rPr>
+          <w:rFonts w:asciiTheme="minorBidi" w:hAnsiTheme="minorBidi"/>
+          <w:sz w:val="20"/>
+          <w:szCs w:val="20"/>
+          <w:lang w:val="en-ID"/>
+        </w:rPr>
+        <w:t>sebuah titik (atau biasa dengan node)pada sebuah jaringan computer dengan titik yang lain melalui mediasi sebuah jaringan yang lain, sebuah titik</w:t>
+      </w:r>
+      <w:r>
+        <w:rPr>
+          <w:rFonts w:asciiTheme="minorBidi" w:hAnsiTheme="minorBidi"/>
+          <w:sz w:val="20"/>
+          <w:szCs w:val="20"/>
+          <w:lang w:val="en-ID"/>
+        </w:rPr>
+        <w:t xml:space="preserve"> </w:t>
+      </w:r>
+      <w:r>
+        <w:rPr>
+          <w:rFonts w:asciiTheme="minorBidi" w:hAnsiTheme="minorBidi"/>
+          <w:sz w:val="20"/>
+          <w:szCs w:val="20"/>
+          <w:lang w:val="en-ID"/>
+        </w:rPr>
+        <w:t>dapat</w:t>
+      </w:r>
+      <w:r>
+        <w:rPr>
+          <w:rFonts w:asciiTheme="minorBidi" w:hAnsiTheme="minorBidi"/>
+          <w:sz w:val="20"/>
+          <w:szCs w:val="20"/>
+          <w:lang w:val="en-ID"/>
+        </w:rPr>
+        <w:t xml:space="preserve"> </w:t>
+      </w:r>
+      <w:r>
+        <w:rPr>
+          <w:rFonts w:asciiTheme="minorBidi" w:hAnsiTheme="minorBidi"/>
+          <w:sz w:val="20"/>
+          <w:szCs w:val="20"/>
+          <w:lang w:val="en-ID"/>
+        </w:rPr>
+        <w:t>berupa</w:t>
+      </w:r>
+      <w:r>
+        <w:rPr>
+          <w:rFonts w:asciiTheme="minorBidi" w:hAnsiTheme="minorBidi"/>
+          <w:sz w:val="20"/>
+          <w:szCs w:val="20"/>
+          <w:lang w:val="en-ID"/>
+        </w:rPr>
+        <w:t xml:space="preserve"> </w:t>
+      </w:r>
+      <w:r>
+        <w:rPr>
+          <w:rFonts w:asciiTheme="minorBidi" w:hAnsiTheme="minorBidi"/>
+          <w:sz w:val="20"/>
+          <w:szCs w:val="20"/>
+          <w:lang w:val="en-ID"/>
+        </w:rPr>
+        <w:t>sebuah</w:t>
+      </w:r>
+      <w:r>
+        <w:rPr>
+          <w:rFonts w:asciiTheme="minorBidi" w:hAnsiTheme="minorBidi"/>
+          <w:sz w:val="20"/>
+          <w:szCs w:val="20"/>
+          <w:lang w:val="en-ID"/>
+        </w:rPr>
+        <w:t xml:space="preserve"> </w:t>
+      </w:r>
+      <w:r>
+        <w:rPr>
+          <w:rFonts w:asciiTheme="minorBidi" w:hAnsiTheme="minorBidi"/>
+          <w:sz w:val="20"/>
+          <w:szCs w:val="20"/>
+          <w:lang w:val="en-ID"/>
+        </w:rPr>
+        <w:t>jaringan komputer lokal (atau biasa disebut LAN) atau sebuah komputer. VPN adalah sebuah cara aman untuk mengakses local area network yang berada pada jangkauan dengan</w:t>
+      </w:r>
+      <w:r>
+        <w:rPr>
+          <w:rFonts w:asciiTheme="minorBidi" w:hAnsiTheme="minorBidi"/>
+          <w:sz w:val="20"/>
+          <w:szCs w:val="20"/>
+          <w:lang w:val="en-ID"/>
+        </w:rPr>
+        <w:t xml:space="preserve"> </w:t>
+      </w:r>
+      <w:r>
+        <w:rPr>
+          <w:rFonts w:asciiTheme="minorBidi" w:hAnsiTheme="minorBidi"/>
+          <w:sz w:val="20"/>
+          <w:szCs w:val="20"/>
+          <w:lang w:val="en-ID"/>
+        </w:rPr>
+        <w:t>menggunakan</w:t>
+      </w:r>
+      <w:r>
+        <w:rPr>
+          <w:rFonts w:asciiTheme="minorBidi" w:hAnsiTheme="minorBidi"/>
+          <w:sz w:val="20"/>
+          <w:szCs w:val="20"/>
+          <w:lang w:val="en-ID"/>
+        </w:rPr>
+        <w:t xml:space="preserve"> </w:t>
+      </w:r>
+      <w:r>
+        <w:rPr>
+          <w:rFonts w:asciiTheme="minorBidi" w:hAnsiTheme="minorBidi"/>
+          <w:sz w:val="20"/>
+          <w:szCs w:val="20"/>
+          <w:lang w:val="en-ID"/>
+        </w:rPr>
+        <w:t>internet</w:t>
+      </w:r>
+      <w:r>
+        <w:rPr>
+          <w:rFonts w:asciiTheme="minorBidi" w:hAnsiTheme="minorBidi"/>
+          <w:sz w:val="20"/>
+          <w:szCs w:val="20"/>
+          <w:lang w:val="en-ID"/>
+        </w:rPr>
+        <w:t xml:space="preserve"> </w:t>
+      </w:r>
+      <w:r>
+        <w:rPr>
+          <w:rFonts w:asciiTheme="minorBidi" w:hAnsiTheme="minorBidi"/>
+          <w:sz w:val="20"/>
+          <w:szCs w:val="20"/>
+          <w:lang w:val="en-ID"/>
+        </w:rPr>
+        <w:t xml:space="preserve">atau jaringan umum lainnya untuk melakukan transmisi data paket secara pribadi dengan enkripsi perlu penerapan teknologi tertentu agar walaupun menggunakan medium yang umum, tetapi traffic (lalu lintas) antara remote-site tidak dapat disadap dengan mudah, juga </w:t>
+      </w:r>
+      <w:r>
+        <w:rPr>
+          <w:rFonts w:asciiTheme="minorBidi" w:hAnsiTheme="minorBidi"/>
+          <w:sz w:val="20"/>
+          <w:szCs w:val="20"/>
+          <w:lang w:val="en-ID"/>
+        </w:rPr>
+        <w:lastRenderedPageBreak/>
+        <w:t>tidak memungkinkan pihak lain untuk menyusupkan traffic yang tidak semestinya ke dalam remote-site. (</w:t>
+      </w:r>
+      <w:r>
+        <w:rPr>
+          <w:rFonts w:asciiTheme="minorBidi" w:hAnsiTheme="minorBidi"/>
+          <w:sz w:val="20"/>
+          <w:szCs w:val="20"/>
+          <w:lang w:val="en-ID"/>
+        </w:rPr>
+        <w:t>Jordi, Luthfi, Yeni, 2018</w:t>
+      </w:r>
+      <w:r>
+        <w:rPr>
+          <w:rFonts w:asciiTheme="minorBidi" w:hAnsiTheme="minorBidi"/>
+          <w:sz w:val="20"/>
+          <w:szCs w:val="20"/>
+          <w:lang w:val="en-ID"/>
+        </w:rPr>
+        <w:t>)</w:t>
+      </w:r>
+    </w:p>
+    <w:p>
+      <w:pPr>
+        <w:spacing w:after="0" w:line="360" w:lineRule="auto"/>
+        <w:rPr>
+          <w:rFonts w:asciiTheme="minorBidi" w:hAnsiTheme="minorBidi"/>
+          <w:b/>
+          <w:bCs/>
+          <w:sz w:val="20"/>
+          <w:szCs w:val="20"/>
+          <w:lang w:val="en-ID"/>
+        </w:rPr>
+      </w:pPr>
+      <w:r>
+        <w:rPr>
+          <w:rFonts w:asciiTheme="minorBidi" w:hAnsiTheme="minorBidi"/>
+          <w:sz w:val="20"/>
+          <w:szCs w:val="20"/>
+          <w:lang w:val="en-ID"/>
+        </w:rPr>
+        <w:tab/>
+      </w:r>
+      <w:r>
+        <w:rPr>
+          <w:rFonts w:asciiTheme="minorBidi" w:hAnsiTheme="minorBidi"/>
+          <w:b/>
+          <w:bCs/>
+          <w:sz w:val="20"/>
+          <w:szCs w:val="20"/>
+          <w:lang w:val="en-ID"/>
+        </w:rPr>
+        <w:t>3</w:t>
+      </w:r>
+      <w:r>
+        <w:rPr>
+          <w:rFonts w:asciiTheme="minorBidi" w:hAnsiTheme="minorBidi"/>
+          <w:b/>
+          <w:bCs/>
+          <w:sz w:val="20"/>
+          <w:szCs w:val="20"/>
+          <w:lang w:val="en-ID"/>
+        </w:rPr>
+        <w:t xml:space="preserve">.3 </w:t>
+      </w:r>
+      <w:r>
+        <w:rPr>
+          <w:rFonts w:asciiTheme="minorBidi" w:hAnsiTheme="minorBidi"/>
+          <w:b/>
+          <w:bCs/>
+          <w:sz w:val="20"/>
+          <w:szCs w:val="20"/>
+          <w:lang w:val="en-ID"/>
+        </w:rPr>
+        <w:t>Prinsip Kerja VPN</w:t>
+      </w:r>
+    </w:p>
+    <w:p>
+      <w:pPr>
+        <w:spacing w:after="0" w:line="360" w:lineRule="auto"/>
+        <w:ind w:left="720" w:firstLine="720"/>
+        <w:rPr>
+          <w:rFonts w:asciiTheme="minorBidi" w:hAnsiTheme="minorBidi"/>
+          <w:sz w:val="20"/>
+          <w:szCs w:val="20"/>
+          <w:lang w:val="en-ID"/>
+        </w:rPr>
+      </w:pPr>
+      <w:r>
+        <w:rPr>
+          <w:rFonts w:asciiTheme="minorBidi" w:hAnsiTheme="minorBidi"/>
+          <w:sz w:val="20"/>
+          <w:szCs w:val="20"/>
+          <w:lang w:val="en-ID"/>
+        </w:rPr>
+        <w:t>Teknologi tunneling me</w:t>
+      </w:r>
+      <w:r>
+        <w:rPr>
+          <w:rFonts w:asciiTheme="minorBidi" w:hAnsiTheme="minorBidi"/>
+          <w:sz w:val="20"/>
+          <w:szCs w:val="20"/>
+          <w:lang w:val="en-ID"/>
+        </w:rPr>
+        <w:t xml:space="preserve">rupakan teknologi yang bertugas untuk </w:t>
+      </w:r>
+      <w:r>
+        <w:rPr>
+          <w:rFonts w:asciiTheme="minorBidi" w:hAnsiTheme="minorBidi"/>
+          <w:sz w:val="20"/>
+          <w:szCs w:val="20"/>
+          <w:lang w:val="en-ID"/>
+        </w:rPr>
+        <w:t>manangani dan menyediakan koneksi point-to-point dari sumber ke tujuannya. Disebut tunnel karena koneksi point-to-point tersebut sebenarnya terbentuk dengan melintasi jaringan umum, namun koneksi ters</w:t>
+      </w:r>
+      <w:r>
+        <w:rPr>
+          <w:rFonts w:asciiTheme="minorBidi" w:hAnsiTheme="minorBidi"/>
+          <w:sz w:val="20"/>
+          <w:szCs w:val="20"/>
+          <w:lang w:val="en-ID"/>
+        </w:rPr>
+        <w:t>e</w:t>
+      </w:r>
+      <w:r>
+        <w:rPr>
+          <w:rFonts w:asciiTheme="minorBidi" w:hAnsiTheme="minorBidi"/>
+          <w:sz w:val="20"/>
+          <w:szCs w:val="20"/>
+          <w:lang w:val="en-ID"/>
+        </w:rPr>
+        <w:t>but tidak mempedulikan paket-paket data milik orang lain yang sama</w:t>
+      </w:r>
+      <w:r>
+        <w:rPr>
+          <w:rFonts w:asciiTheme="minorBidi" w:hAnsiTheme="minorBidi"/>
+          <w:sz w:val="20"/>
+          <w:szCs w:val="20"/>
+          <w:lang w:val="en-ID"/>
+        </w:rPr>
+        <w:t xml:space="preserve">-sama melintasi jaringan umum </w:t>
+      </w:r>
+      <w:r>
+        <w:rPr>
+          <w:rFonts w:asciiTheme="minorBidi" w:hAnsiTheme="minorBidi"/>
+          <w:sz w:val="20"/>
+          <w:szCs w:val="20"/>
+          <w:lang w:val="en-ID"/>
+        </w:rPr>
+        <w:t xml:space="preserve">tersebut,tetapi koneksi tersebut hanya melayani transportasi data dari pembuatnya. Hal ini sama dengan seperti penggunaan </w:t>
+      </w:r>
+      <w:r>
+        <w:rPr>
+          <w:rFonts w:asciiTheme="minorBidi" w:hAnsiTheme="minorBidi"/>
+          <w:sz w:val="20"/>
+          <w:szCs w:val="20"/>
+          <w:lang w:val="en-ID"/>
+        </w:rPr>
+        <w:t xml:space="preserve">jalur busway yang pada dasarnya </w:t>
+      </w:r>
+      <w:r>
+        <w:rPr>
+          <w:rFonts w:asciiTheme="minorBidi" w:hAnsiTheme="minorBidi"/>
+          <w:sz w:val="20"/>
+          <w:szCs w:val="20"/>
+          <w:lang w:val="en-ID"/>
+        </w:rPr>
+        <w:t>menggunakan jalan raya, tetapi dia membuat jalur sendiri untuk dapat dilalui bus khusus.</w:t>
+      </w:r>
+      <w:r>
+        <w:rPr>
+          <w:rFonts w:asciiTheme="minorBidi" w:hAnsiTheme="minorBidi"/>
+          <w:sz w:val="20"/>
+          <w:szCs w:val="20"/>
+          <w:lang w:val="en-ID"/>
+        </w:rPr>
+        <w:t xml:space="preserve"> Koneksi p</w:t>
+      </w:r>
+      <w:r>
+        <w:rPr>
+          <w:rFonts w:asciiTheme="minorBidi" w:hAnsiTheme="minorBidi"/>
+          <w:sz w:val="20"/>
+          <w:szCs w:val="20"/>
+          <w:lang w:val="en-ID"/>
+        </w:rPr>
+        <w:t>o</w:t>
+      </w:r>
+      <w:r>
+        <w:rPr>
+          <w:rFonts w:asciiTheme="minorBidi" w:hAnsiTheme="minorBidi"/>
+          <w:sz w:val="20"/>
+          <w:szCs w:val="20"/>
+          <w:lang w:val="en-ID"/>
+        </w:rPr>
+        <w:t>int-to-point in</w:t>
+      </w:r>
+      <w:r>
+        <w:rPr>
+          <w:rFonts w:asciiTheme="minorBidi" w:hAnsiTheme="minorBidi"/>
+          <w:sz w:val="20"/>
+          <w:szCs w:val="20"/>
+          <w:lang w:val="en-ID"/>
+        </w:rPr>
+        <w:t>i se</w:t>
+      </w:r>
+      <w:r>
+        <w:rPr>
+          <w:rFonts w:asciiTheme="minorBidi" w:hAnsiTheme="minorBidi"/>
+          <w:sz w:val="20"/>
+          <w:szCs w:val="20"/>
+          <w:lang w:val="en-ID"/>
+        </w:rPr>
+        <w:t xml:space="preserve">sungguhnya tidak benar-benar </w:t>
+      </w:r>
+      <w:r>
+        <w:rPr>
+          <w:rFonts w:asciiTheme="minorBidi" w:hAnsiTheme="minorBidi"/>
+          <w:sz w:val="20"/>
+          <w:szCs w:val="20"/>
+          <w:lang w:val="en-ID"/>
+        </w:rPr>
+        <w:t>ada, namun data yang dihantarkannya terlihat seperti benar-ben</w:t>
+      </w:r>
+      <w:r>
+        <w:rPr>
+          <w:rFonts w:asciiTheme="minorBidi" w:hAnsiTheme="minorBidi"/>
+          <w:sz w:val="20"/>
+          <w:szCs w:val="20"/>
+          <w:lang w:val="en-ID"/>
+        </w:rPr>
+        <w:t xml:space="preserve">ar melewati koneksi pribadi yang bersifat </w:t>
+      </w:r>
+      <w:r>
+        <w:rPr>
+          <w:rFonts w:asciiTheme="minorBidi" w:hAnsiTheme="minorBidi"/>
+          <w:sz w:val="20"/>
+          <w:szCs w:val="20"/>
+          <w:lang w:val="en-ID"/>
+        </w:rPr>
+        <w:t>point-to-point</w:t>
+      </w:r>
+      <w:r>
+        <w:t xml:space="preserve"> </w:t>
+      </w:r>
+      <w:r>
+        <w:rPr>
+          <w:rFonts w:asciiTheme="minorBidi" w:hAnsiTheme="minorBidi"/>
+          <w:sz w:val="20"/>
+          <w:szCs w:val="20"/>
+          <w:lang w:val="en-ID"/>
+        </w:rPr>
+        <w:t>Teknologi ini dapat dibuat di atas jaringan dengan pengaturan IP Addressing dan IP Routing yang sudah matang. Maksudnya, antara sumber tunnel dengan tujuan tunnel telah dapat saling berkomunikasi melalui jaringan dengan pengalamatan IP. Apabila komunikasi antara sumber dan tujuan dari tunnel tidak dapat berjalan dengan baik, maka tunnel tersebut tidak akan terbentuk dan VPN pun tidak dapat dibangun.</w:t>
+      </w:r>
+    </w:p>
+    <w:p>
+      <w:pPr>
+        <w:spacing w:after="0" w:line="360" w:lineRule="auto"/>
+        <w:ind w:left="720" w:firstLine="720"/>
+        <w:rPr>
+          <w:rFonts w:asciiTheme="minorBidi" w:hAnsiTheme="minorBidi"/>
+          <w:sz w:val="20"/>
+          <w:szCs w:val="20"/>
+          <w:lang w:val="en-ID"/>
+        </w:rPr>
+      </w:pPr>
+      <w:r>
+        <w:rPr>
+          <w:rFonts w:asciiTheme="minorBidi" w:hAnsiTheme="minorBidi"/>
+          <w:sz w:val="20"/>
+          <w:szCs w:val="20"/>
+          <w:lang w:val="en-ID"/>
+        </w:rPr>
+        <w:t>Apabila</w:t>
+      </w:r>
+      <w:r>
+        <w:rPr>
+          <w:rFonts w:asciiTheme="minorBidi" w:hAnsiTheme="minorBidi"/>
+          <w:sz w:val="20"/>
+          <w:szCs w:val="20"/>
+          <w:lang w:val="en-ID"/>
+        </w:rPr>
+        <w:t xml:space="preserve"> </w:t>
+      </w:r>
+      <w:r>
+        <w:rPr>
+          <w:rFonts w:asciiTheme="minorBidi" w:hAnsiTheme="minorBidi"/>
+          <w:sz w:val="20"/>
+          <w:szCs w:val="20"/>
+          <w:lang w:val="en-ID"/>
+        </w:rPr>
+        <w:t>tunnel</w:t>
+      </w:r>
+      <w:r>
+        <w:rPr>
+          <w:rFonts w:asciiTheme="minorBidi" w:hAnsiTheme="minorBidi"/>
+          <w:sz w:val="20"/>
+          <w:szCs w:val="20"/>
+          <w:lang w:val="en-ID"/>
+        </w:rPr>
+        <w:t xml:space="preserve"> </w:t>
+      </w:r>
+      <w:r>
+        <w:rPr>
+          <w:rFonts w:asciiTheme="minorBidi" w:hAnsiTheme="minorBidi"/>
+          <w:sz w:val="20"/>
+          <w:szCs w:val="20"/>
+          <w:lang w:val="en-ID"/>
+        </w:rPr>
+        <w:t>tersebut</w:t>
+      </w:r>
+      <w:r>
+        <w:rPr>
+          <w:rFonts w:asciiTheme="minorBidi" w:hAnsiTheme="minorBidi"/>
+          <w:sz w:val="20"/>
+          <w:szCs w:val="20"/>
+          <w:lang w:val="en-ID"/>
+        </w:rPr>
+        <w:t xml:space="preserve"> </w:t>
+      </w:r>
+      <w:r>
+        <w:rPr>
+          <w:rFonts w:asciiTheme="minorBidi" w:hAnsiTheme="minorBidi"/>
+          <w:sz w:val="20"/>
+          <w:szCs w:val="20"/>
+          <w:lang w:val="en-ID"/>
+        </w:rPr>
+        <w:t>telah</w:t>
+      </w:r>
+      <w:r>
+        <w:rPr>
+          <w:rFonts w:asciiTheme="minorBidi" w:hAnsiTheme="minorBidi"/>
+          <w:sz w:val="20"/>
+          <w:szCs w:val="20"/>
+          <w:lang w:val="en-ID"/>
+        </w:rPr>
+        <w:t xml:space="preserve"> </w:t>
+      </w:r>
+      <w:r>
+        <w:rPr>
+          <w:rFonts w:asciiTheme="minorBidi" w:hAnsiTheme="minorBidi"/>
+          <w:sz w:val="20"/>
+          <w:szCs w:val="20"/>
+          <w:lang w:val="en-ID"/>
+        </w:rPr>
+        <w:t>terbentuk, maka koneksi point-to-point “palsu” tersebut dapat langsung digunakan untuk</w:t>
+      </w:r>
+      <w:r>
+        <w:rPr>
+          <w:rFonts w:asciiTheme="minorBidi" w:hAnsiTheme="minorBidi"/>
+          <w:sz w:val="20"/>
+          <w:szCs w:val="20"/>
+          <w:lang w:val="en-ID"/>
+        </w:rPr>
+        <w:t xml:space="preserve"> </w:t>
+      </w:r>
+      <w:r>
+        <w:rPr>
+          <w:rFonts w:asciiTheme="minorBidi" w:hAnsiTheme="minorBidi"/>
+          <w:sz w:val="20"/>
+          <w:szCs w:val="20"/>
+          <w:lang w:val="en-ID"/>
+        </w:rPr>
+        <w:t>mengirim</w:t>
+      </w:r>
+      <w:r>
+        <w:rPr>
+          <w:rFonts w:asciiTheme="minorBidi" w:hAnsiTheme="minorBidi"/>
+          <w:sz w:val="20"/>
+          <w:szCs w:val="20"/>
+          <w:lang w:val="en-ID"/>
+        </w:rPr>
+        <w:t xml:space="preserve"> </w:t>
+      </w:r>
+      <w:r>
+        <w:rPr>
+          <w:rFonts w:asciiTheme="minorBidi" w:hAnsiTheme="minorBidi"/>
+          <w:sz w:val="20"/>
+          <w:szCs w:val="20"/>
+          <w:lang w:val="en-ID"/>
+        </w:rPr>
+        <w:t>dan</w:t>
+      </w:r>
+      <w:r>
+        <w:rPr>
+          <w:rFonts w:asciiTheme="minorBidi" w:hAnsiTheme="minorBidi"/>
+          <w:sz w:val="20"/>
+          <w:szCs w:val="20"/>
+          <w:lang w:val="en-ID"/>
+        </w:rPr>
+        <w:t xml:space="preserve"> </w:t>
+      </w:r>
+      <w:r>
+        <w:rPr>
+          <w:rFonts w:asciiTheme="minorBidi" w:hAnsiTheme="minorBidi"/>
+          <w:sz w:val="20"/>
+          <w:szCs w:val="20"/>
+          <w:lang w:val="en-ID"/>
+        </w:rPr>
+        <w:t>menerima</w:t>
+      </w:r>
+      <w:r>
+        <w:rPr>
+          <w:rFonts w:asciiTheme="minorBidi" w:hAnsiTheme="minorBidi"/>
+          <w:sz w:val="20"/>
+          <w:szCs w:val="20"/>
+          <w:lang w:val="en-ID"/>
+        </w:rPr>
+        <w:t xml:space="preserve"> </w:t>
+      </w:r>
+      <w:r>
+        <w:rPr>
+          <w:rFonts w:asciiTheme="minorBidi" w:hAnsiTheme="minorBidi"/>
+          <w:sz w:val="20"/>
+          <w:szCs w:val="20"/>
+          <w:lang w:val="en-ID"/>
+        </w:rPr>
+        <w:t>data. Namun,</w:t>
+      </w:r>
+      <w:r>
+        <w:rPr>
+          <w:rFonts w:asciiTheme="minorBidi" w:hAnsiTheme="minorBidi"/>
+          <w:sz w:val="20"/>
+          <w:szCs w:val="20"/>
+          <w:lang w:val="en-ID"/>
+        </w:rPr>
+        <w:t xml:space="preserve"> </w:t>
+      </w:r>
+      <w:r>
+        <w:rPr>
+          <w:rFonts w:asciiTheme="minorBidi" w:hAnsiTheme="minorBidi"/>
+          <w:sz w:val="20"/>
+          <w:szCs w:val="20"/>
+          <w:lang w:val="en-ID"/>
+        </w:rPr>
+        <w:t>di</w:t>
+      </w:r>
+      <w:r>
+        <w:rPr>
+          <w:rFonts w:asciiTheme="minorBidi" w:hAnsiTheme="minorBidi"/>
+          <w:sz w:val="20"/>
+          <w:szCs w:val="20"/>
+          <w:lang w:val="en-ID"/>
+        </w:rPr>
+        <w:t xml:space="preserve"> </w:t>
+      </w:r>
+      <w:r>
+        <w:rPr>
+          <w:rFonts w:asciiTheme="minorBidi" w:hAnsiTheme="minorBidi"/>
+          <w:sz w:val="20"/>
+          <w:szCs w:val="20"/>
+          <w:lang w:val="en-ID"/>
+        </w:rPr>
+        <w:t>dalam</w:t>
+      </w:r>
+      <w:r>
+        <w:rPr>
+          <w:rFonts w:asciiTheme="minorBidi" w:hAnsiTheme="minorBidi"/>
+          <w:sz w:val="20"/>
+          <w:szCs w:val="20"/>
+          <w:lang w:val="en-ID"/>
+        </w:rPr>
+        <w:t xml:space="preserve"> </w:t>
+      </w:r>
+      <w:r>
+        <w:rPr>
+          <w:rFonts w:asciiTheme="minorBidi" w:hAnsiTheme="minorBidi"/>
+          <w:sz w:val="20"/>
+          <w:szCs w:val="20"/>
+          <w:lang w:val="en-ID"/>
+        </w:rPr>
+        <w:t>teknologi</w:t>
+      </w:r>
+      <w:r>
+        <w:rPr>
+          <w:rFonts w:asciiTheme="minorBidi" w:hAnsiTheme="minorBidi"/>
+          <w:sz w:val="20"/>
+          <w:szCs w:val="20"/>
+          <w:lang w:val="en-ID"/>
+        </w:rPr>
+        <w:t xml:space="preserve"> </w:t>
+      </w:r>
+      <w:r>
+        <w:rPr>
+          <w:rFonts w:asciiTheme="minorBidi" w:hAnsiTheme="minorBidi"/>
+          <w:sz w:val="20"/>
+          <w:szCs w:val="20"/>
+          <w:lang w:val="en-ID"/>
+        </w:rPr>
+        <w:t>VPN,</w:t>
+      </w:r>
+      <w:r>
+        <w:rPr>
+          <w:rFonts w:asciiTheme="minorBidi" w:hAnsiTheme="minorBidi"/>
+          <w:sz w:val="20"/>
+          <w:szCs w:val="20"/>
+          <w:lang w:val="en-ID"/>
+        </w:rPr>
+        <w:t xml:space="preserve"> </w:t>
+      </w:r>
+      <w:r>
+        <w:rPr>
+          <w:rFonts w:asciiTheme="minorBidi" w:hAnsiTheme="minorBidi"/>
+          <w:sz w:val="20"/>
+          <w:szCs w:val="20"/>
+          <w:lang w:val="en-ID"/>
+        </w:rPr>
+        <w:t>tunnel tidak dibiarkan begitu saja tanpa diberikan sistem keamanan tambahan. Tunnel dilengkapi dengan sebuah sistem enkripsi untuk menjaga data-data yang melewati tunnel tersebut. Proses enkripsi inilah yang menjadikan teknologi VPN menjadi mana dan bersifat pribadi.</w:t>
+      </w:r>
+    </w:p>
+    <w:p>
+      <w:pPr>
+        <w:spacing w:after="0" w:line="360" w:lineRule="auto"/>
+        <w:rPr>
+          <w:rFonts w:asciiTheme="minorBidi" w:hAnsiTheme="minorBidi"/>
+          <w:b/>
+          <w:bCs/>
+          <w:sz w:val="20"/>
+          <w:szCs w:val="20"/>
+          <w:lang w:val="en-ID"/>
+        </w:rPr>
+      </w:pPr>
+      <w:r>
+        <w:rPr>
+          <w:rFonts w:asciiTheme="minorBidi" w:hAnsiTheme="minorBidi"/>
+          <w:sz w:val="20"/>
+          <w:szCs w:val="20"/>
+          <w:lang w:val="en-ID"/>
+        </w:rPr>
+        <w:tab/>
+      </w:r>
+      <w:r>
+        <w:rPr>
+          <w:rFonts w:asciiTheme="minorBidi" w:hAnsiTheme="minorBidi"/>
+          <w:b/>
+          <w:bCs/>
+          <w:sz w:val="20"/>
+          <w:szCs w:val="20"/>
+          <w:lang w:val="en-ID"/>
+        </w:rPr>
+        <w:t>3.4 Jenis Implementasi VPN</w:t>
+      </w:r>
+    </w:p>
+    <w:p>
+      <w:pPr>
+        <w:spacing w:after="0" w:line="360" w:lineRule="auto"/>
+        <w:ind w:left="720" w:firstLine="720"/>
+        <w:rPr>
+          <w:rFonts w:asciiTheme="minorBidi" w:hAnsiTheme="minorBidi"/>
+          <w:sz w:val="20"/>
+          <w:szCs w:val="20"/>
+          <w:lang w:val="en-ID"/>
+        </w:rPr>
+      </w:pPr>
+      <w:r>
+        <w:rPr>
+          <w:rFonts w:asciiTheme="minorBidi" w:hAnsiTheme="minorBidi"/>
+          <w:sz w:val="20"/>
+          <w:szCs w:val="20"/>
+          <w:lang w:val="en-ID"/>
+        </w:rPr>
+        <w:t>Pada umumnya</w:t>
+      </w:r>
+      <w:r>
+        <w:rPr>
+          <w:rFonts w:asciiTheme="minorBidi" w:hAnsiTheme="minorBidi"/>
+          <w:sz w:val="20"/>
+          <w:szCs w:val="20"/>
+          <w:lang w:val="en-ID"/>
+        </w:rPr>
+        <w:t xml:space="preserve"> implementasi VPN terdiri dari 3</w:t>
+      </w:r>
+      <w:r>
+        <w:rPr>
+          <w:rFonts w:asciiTheme="minorBidi" w:hAnsiTheme="minorBidi"/>
+          <w:sz w:val="20"/>
+          <w:szCs w:val="20"/>
+          <w:lang w:val="en-ID"/>
+        </w:rPr>
+        <w:t xml:space="preserve"> macam</w:t>
+      </w:r>
+      <w:r>
+        <w:rPr>
+          <w:rFonts w:asciiTheme="minorBidi" w:hAnsiTheme="minorBidi"/>
+          <w:sz w:val="20"/>
+          <w:szCs w:val="20"/>
+          <w:lang w:val="en-ID"/>
+        </w:rPr>
+        <w:t xml:space="preserve"> :</w:t>
+      </w:r>
+    </w:p>
+    <w:p>
+      <w:pPr>
+        <w:pStyle w:val="ListParagraph"/>
+        <w:numPr>
+          <w:ilvl w:val="0"/>
+          <w:numId w:val="3"/>
+        </w:numPr>
+        <w:spacing w:after="0" w:line="360" w:lineRule="auto"/>
+        <w:rPr>
+          <w:rFonts w:asciiTheme="minorBidi" w:hAnsiTheme="minorBidi"/>
+          <w:sz w:val="20"/>
+          <w:szCs w:val="20"/>
+          <w:lang w:val="en-ID"/>
+        </w:rPr>
+      </w:pPr>
+      <w:r>
+        <w:rPr>
+          <w:rFonts w:asciiTheme="minorBidi" w:hAnsiTheme="minorBidi"/>
+          <w:sz w:val="20"/>
+          <w:szCs w:val="20"/>
+          <w:lang w:val="en-ID"/>
+        </w:rPr>
+        <w:t>Jaringan Privat melalui ISP</w:t>
+      </w:r>
+    </w:p>
+    <w:p>
+      <w:pPr>
+        <w:pStyle w:val="ListParagraph"/>
+        <w:numPr>
+          <w:ilvl w:val="0"/>
+          <w:numId w:val="3"/>
+        </w:numPr>
+        <w:spacing w:after="0" w:line="360" w:lineRule="auto"/>
+        <w:rPr>
+          <w:rFonts w:asciiTheme="minorBidi" w:hAnsiTheme="minorBidi"/>
+          <w:sz w:val="20"/>
+          <w:szCs w:val="20"/>
+          <w:lang w:val="en-ID"/>
+        </w:rPr>
+      </w:pPr>
+      <w:r>
+        <w:rPr>
+          <w:rFonts w:asciiTheme="minorBidi" w:hAnsiTheme="minorBidi"/>
+          <w:sz w:val="20"/>
+          <w:szCs w:val="20"/>
+          <w:lang w:val="en-ID"/>
+        </w:rPr>
+        <w:t>VPN Site to Site</w:t>
+      </w:r>
+    </w:p>
+    <w:p>
+      <w:pPr>
+        <w:pStyle w:val="ListParagraph"/>
+        <w:numPr>
+          <w:ilvl w:val="0"/>
+          <w:numId w:val="3"/>
+        </w:numPr>
+        <w:spacing w:after="0" w:line="360" w:lineRule="auto"/>
+        <w:rPr>
+          <w:rFonts w:asciiTheme="minorBidi" w:hAnsiTheme="minorBidi"/>
+          <w:sz w:val="20"/>
+          <w:szCs w:val="20"/>
+          <w:lang w:val="en-ID"/>
+        </w:rPr>
+      </w:pPr>
+      <w:r>
+        <w:rPr>
+          <w:rFonts w:asciiTheme="minorBidi" w:hAnsiTheme="minorBidi"/>
+          <w:sz w:val="20"/>
+          <w:szCs w:val="20"/>
+          <w:lang w:val="en-ID"/>
+        </w:rPr>
+        <w:t>Road Warrior</w:t>
+      </w:r>
+    </w:p>
+    <w:p>
+      <w:pPr>
+        <w:spacing w:after="0" w:line="360" w:lineRule="auto"/>
+        <w:ind w:left="720"/>
+      </w:pPr>
+      <w:r>
+        <w:rPr>
+          <w:rFonts w:asciiTheme="minorBidi" w:hAnsiTheme="minorBidi"/>
+          <w:b/>
+          <w:bCs/>
+          <w:sz w:val="32"/>
+          <w:szCs w:val="32"/>
+          <w:lang w:val="en-ID"/>
+        </w:rPr>
+        <w:t>Jelaskan pi ini</w:t>
+      </w:r>
+      <w:r>
+        <w:rPr>
+          <w:rFonts w:asciiTheme="minorBidi" w:hAnsiTheme="minorBidi"/>
+          <w:b/>
+          <w:bCs/>
+          <w:sz w:val="32"/>
+          <w:szCs w:val="32"/>
+          <w:lang w:val="en-ID"/>
+        </w:rPr>
+        <w:t>, dari sini</w:t>
+      </w:r>
+      <w:r>
+        <w:rPr>
+          <w:rFonts w:asciiTheme="minorBidi" w:hAnsiTheme="minorBidi"/>
+          <w:b/>
+          <w:bCs/>
+          <w:sz w:val="32"/>
+          <w:szCs w:val="32"/>
+          <w:lang w:val="en-ID"/>
+        </w:rPr>
+        <w:t xml:space="preserve"> sourcenya </w:t>
+      </w:r>
+      <w:hyperlink r:id="rId6" w:history="1">
+        <w:r>
+          <w:rPr>
+            <w:rStyle w:val="Hyperlink"/>
+          </w:rPr>
+          <w:t>https://reznetworks.blogspot.com/2016/02/pengertian-dan-jenis-jenis-virtual.html</w:t>
+        </w:r>
+      </w:hyperlink>
+    </w:p>
+    <w:p>
+      <w:pPr>
+        <w:spacing w:after="0" w:line="360" w:lineRule="auto"/>
+        <w:ind w:left="720"/>
+        <w:rPr>
+          <w:rFonts w:asciiTheme="minorBidi" w:hAnsiTheme="minorBidi"/>
+          <w:b/>
+          <w:bCs/>
+          <w:sz w:val="20"/>
+          <w:szCs w:val="20"/>
+          <w:lang w:val="en-ID"/>
+        </w:rPr>
+      </w:pPr>
+      <w:r>
+        <w:rPr>
+          <w:rFonts w:asciiTheme="minorBidi" w:hAnsiTheme="minorBidi"/>
+          <w:b/>
+          <w:bCs/>
+          <w:sz w:val="20"/>
+          <w:szCs w:val="20"/>
+          <w:lang w:val="en-ID"/>
+        </w:rPr>
+        <w:t>3.5 Kelebihan dan Kekurangan</w:t>
+      </w:r>
+    </w:p>
+    <w:p>
+      <w:pPr>
+        <w:spacing w:after="0" w:line="360" w:lineRule="auto"/>
+        <w:ind w:left="720"/>
+        <w:rPr>
+          <w:rFonts w:asciiTheme="minorBidi" w:hAnsiTheme="minorBidi"/>
+          <w:sz w:val="20"/>
+          <w:szCs w:val="20"/>
+          <w:lang w:val="en-ID"/>
+        </w:rPr>
+      </w:pPr>
+      <w:r>
+        <w:rPr>
+          <w:rFonts w:asciiTheme="minorBidi" w:hAnsiTheme="minorBidi"/>
+          <w:sz w:val="20"/>
+          <w:szCs w:val="20"/>
+          <w:lang w:val="en-ID"/>
+        </w:rPr>
+        <w:t>Kelebihan</w:t>
+      </w:r>
+    </w:p>
+    <w:p>
+      <w:pPr>
+        <w:pStyle w:val="ListParagraph"/>
+        <w:numPr>
+          <w:ilvl w:val="0"/>
+          <w:numId w:val="3"/>
+        </w:numPr>
+        <w:spacing w:after="0" w:line="360" w:lineRule="auto"/>
+        <w:rPr>
+          <w:rFonts w:asciiTheme="minorBidi" w:hAnsiTheme="minorBidi"/>
+          <w:sz w:val="20"/>
+          <w:szCs w:val="20"/>
+          <w:lang w:val="en-ID"/>
+        </w:rPr>
+      </w:pPr>
+      <w:bookmarkStart w:id="0" w:name="_GoBack"/>
+      <w:bookmarkEnd w:id="0"/>
+      <w:r>
+        <w:rPr>
+          <w:rFonts w:asciiTheme="minorBidi" w:hAnsiTheme="minorBidi"/>
+          <w:sz w:val="20"/>
+          <w:szCs w:val="20"/>
+          <w:lang w:val="en-ID"/>
+        </w:rPr>
+        <w:t>Jangkauan jaringan lokal yang luas, sehingga dapat mengembangkan bisnisnya di daerah lain.</w:t>
+      </w:r>
+    </w:p>
+    <w:p>
+      <w:pPr>
+        <w:pStyle w:val="ListParagraph"/>
+        <w:numPr>
+          <w:ilvl w:val="0"/>
+          <w:numId w:val="3"/>
+        </w:numPr>
+        <w:spacing w:after="0" w:line="360" w:lineRule="auto"/>
+        <w:rPr>
+          <w:rFonts w:asciiTheme="minorBidi" w:hAnsiTheme="minorBidi"/>
+          <w:sz w:val="20"/>
+          <w:szCs w:val="20"/>
+          <w:lang w:val="en-ID"/>
+        </w:rPr>
+      </w:pPr>
+      <w:r>
+        <w:rPr>
+          <w:rFonts w:asciiTheme="minorBidi" w:hAnsiTheme="minorBidi"/>
+          <w:sz w:val="20"/>
+          <w:szCs w:val="20"/>
+          <w:lang w:val="en-ID"/>
+        </w:rPr>
+        <w:t>Penggunaaan VPN dapat mengurangi biaya operasional bila dibandingkan dengan penggunaan leased line sebagai cara tradisional untuk mengimplementasikan WAN.</w:t>
+      </w:r>
+    </w:p>
+    <w:p>
+      <w:pPr>
+        <w:pStyle w:val="ListParagraph"/>
+        <w:numPr>
+          <w:ilvl w:val="0"/>
+          <w:numId w:val="3"/>
+        </w:numPr>
+        <w:spacing w:after="0" w:line="360" w:lineRule="auto"/>
+        <w:rPr>
+          <w:rFonts w:asciiTheme="minorBidi" w:hAnsiTheme="minorBidi"/>
+          <w:sz w:val="20"/>
+          <w:szCs w:val="20"/>
+          <w:lang w:val="en-ID"/>
+        </w:rPr>
+      </w:pPr>
+      <w:r>
+        <w:rPr>
+          <w:rFonts w:asciiTheme="minorBidi" w:hAnsiTheme="minorBidi"/>
+          <w:sz w:val="20"/>
+          <w:szCs w:val="20"/>
+          <w:lang w:val="en-ID"/>
+        </w:rPr>
+        <w:t>Penggunaan VPN akan meningkatkan skalabilitas.</w:t>
+      </w:r>
+    </w:p>
+    <w:p>
+      <w:pPr>
+        <w:pStyle w:val="ListParagraph"/>
+        <w:numPr>
+          <w:ilvl w:val="0"/>
+          <w:numId w:val="3"/>
+        </w:numPr>
+        <w:spacing w:after="0" w:line="360" w:lineRule="auto"/>
+        <w:rPr>
+          <w:rFonts w:asciiTheme="minorBidi" w:hAnsiTheme="minorBidi"/>
+          <w:sz w:val="20"/>
+          <w:szCs w:val="20"/>
+          <w:lang w:val="en-ID"/>
+        </w:rPr>
+      </w:pPr>
+      <w:r>
+        <w:rPr>
+          <w:rFonts w:asciiTheme="minorBidi" w:hAnsiTheme="minorBidi"/>
+          <w:sz w:val="20"/>
+          <w:szCs w:val="20"/>
+          <w:lang w:val="en-ID"/>
+        </w:rPr>
+        <w:lastRenderedPageBreak/>
+        <w:t xml:space="preserve">VPN memberi kemudahan untuk diakses dari mana saja, karena VPN terhubung ke internet. </w:t>
+      </w:r>
+    </w:p>
+    <w:p>
+      <w:pPr>
+        <w:spacing w:after="0" w:line="360" w:lineRule="auto"/>
+        <w:ind w:left="720"/>
+        <w:rPr>
+          <w:rFonts w:asciiTheme="minorBidi" w:hAnsiTheme="minorBidi"/>
+          <w:sz w:val="20"/>
+          <w:szCs w:val="20"/>
+          <w:lang w:val="en-ID"/>
+        </w:rPr>
+      </w:pPr>
+      <w:r>
+        <w:rPr>
+          <w:rFonts w:asciiTheme="minorBidi" w:hAnsiTheme="minorBidi"/>
+          <w:sz w:val="20"/>
+          <w:szCs w:val="20"/>
+          <w:lang w:val="en-ID"/>
+        </w:rPr>
+        <w:t xml:space="preserve">Kekurangan </w:t>
+      </w:r>
+    </w:p>
+    <w:p>
+      <w:pPr>
+        <w:pStyle w:val="ListParagraph"/>
+        <w:numPr>
+          <w:ilvl w:val="0"/>
+          <w:numId w:val="3"/>
+        </w:numPr>
+        <w:spacing w:after="0" w:line="360" w:lineRule="auto"/>
+        <w:rPr>
+          <w:rFonts w:asciiTheme="minorBidi" w:hAnsiTheme="minorBidi"/>
+          <w:sz w:val="20"/>
+          <w:szCs w:val="20"/>
+          <w:lang w:val="en-ID"/>
+        </w:rPr>
+      </w:pPr>
+      <w:r>
+        <w:rPr>
+          <w:rFonts w:asciiTheme="minorBidi" w:hAnsiTheme="minorBidi"/>
+          <w:sz w:val="20"/>
+          <w:szCs w:val="20"/>
+          <w:lang w:val="en-ID"/>
+        </w:rPr>
+        <w:t>VPN membutuhkan perhatian yang serius pada keamanan jaringan publik (internet).</w:t>
+      </w:r>
+    </w:p>
+    <w:p>
+      <w:pPr>
+        <w:pStyle w:val="ListParagraph"/>
+        <w:numPr>
+          <w:ilvl w:val="0"/>
+          <w:numId w:val="3"/>
+        </w:numPr>
+        <w:spacing w:after="0" w:line="360" w:lineRule="auto"/>
+        <w:rPr>
+          <w:rFonts w:asciiTheme="minorBidi" w:hAnsiTheme="minorBidi"/>
+          <w:sz w:val="20"/>
+          <w:szCs w:val="20"/>
+          <w:lang w:val="en-ID"/>
+        </w:rPr>
+      </w:pPr>
+      <w:r>
+        <w:rPr>
+          <w:rFonts w:asciiTheme="minorBidi" w:hAnsiTheme="minorBidi"/>
+          <w:sz w:val="20"/>
+          <w:szCs w:val="20"/>
+          <w:lang w:val="en-ID"/>
+        </w:rPr>
+        <w:t>Ketersediaan dan performansi jaringan khusus perusahaan melalui media internet sangat tergantung pada faktor-faktor yang berada di luar kendali pihak perusahaan.</w:t>
+      </w:r>
+    </w:p>
+    <w:p>
+      <w:pPr>
+        <w:pStyle w:val="ListParagraph"/>
+        <w:numPr>
+          <w:ilvl w:val="0"/>
+          <w:numId w:val="3"/>
+        </w:numPr>
+        <w:spacing w:after="0" w:line="360" w:lineRule="auto"/>
+        <w:rPr>
+          <w:rFonts w:asciiTheme="minorBidi" w:hAnsiTheme="minorBidi"/>
+          <w:sz w:val="20"/>
+          <w:szCs w:val="20"/>
+          <w:lang w:val="en-ID"/>
+        </w:rPr>
+      </w:pPr>
+      <w:r>
+        <w:rPr>
+          <w:rFonts w:asciiTheme="minorBidi" w:hAnsiTheme="minorBidi"/>
+          <w:sz w:val="20"/>
+          <w:szCs w:val="20"/>
+          <w:lang w:val="en-ID"/>
+        </w:rPr>
+        <w:t>VPN harus mampu meampung protokol lain selain IP data teknologi</w:t>
+      </w:r>
+    </w:p>
+    <w:p>
+      <w:pPr>
+        <w:pStyle w:val="ListParagraph"/>
+        <w:numPr>
+          <w:ilvl w:val="0"/>
+          <w:numId w:val="3"/>
+        </w:numPr>
+        <w:spacing w:after="0" w:line="360" w:lineRule="auto"/>
+        <w:rPr>
+          <w:rFonts w:asciiTheme="minorBidi" w:hAnsiTheme="minorBidi"/>
+          <w:sz w:val="20"/>
+          <w:szCs w:val="20"/>
+          <w:lang w:val="en-ID"/>
+        </w:rPr>
+      </w:pPr>
+      <w:r>
+        <w:rPr>
+          <w:rFonts w:asciiTheme="minorBidi" w:hAnsiTheme="minorBidi"/>
+          <w:sz w:val="20"/>
+          <w:szCs w:val="20"/>
+          <w:lang w:val="en-ID"/>
+        </w:rPr>
+        <w:t>J</w:t>
+      </w:r>
+      <w:r>
+        <w:rPr>
+          <w:rFonts w:asciiTheme="minorBidi" w:hAnsiTheme="minorBidi"/>
+          <w:sz w:val="20"/>
+          <w:szCs w:val="20"/>
+          <w:lang w:val="en-ID"/>
+        </w:rPr>
+        <w:t>aringan internal</w:t>
+      </w:r>
+    </w:p>
+    <w:p>
+      <w:pPr>
+        <w:spacing w:after="0" w:line="360" w:lineRule="auto"/>
+        <w:rPr>
+          <w:rFonts w:asciiTheme="minorBidi" w:hAnsiTheme="minorBidi"/>
+          <w:b/>
+          <w:bCs/>
+          <w:sz w:val="20"/>
+          <w:szCs w:val="20"/>
+          <w:lang w:val="en-ID"/>
+        </w:rPr>
+      </w:pPr>
     </w:p>
     <w:p>
       <w:pPr>
@@ -877,11 +2190,41 @@
           <w:szCs w:val="24"/>
           <w:lang w:val="en-ID"/>
         </w:rPr>
-        <w:t>DAFTAR PUSTAKA</w:t>
-      </w:r>
-    </w:p>
-    <w:p>
-      <w:pPr>
+        <w:t>GAMBAR DAN TABEL</w:t>
+      </w:r>
+    </w:p>
+    <w:p>
+      <w:pPr>
+        <w:pStyle w:val="ListParagraph"/>
+        <w:spacing w:after="0" w:line="360" w:lineRule="auto"/>
+        <w:rPr>
+          <w:rFonts w:asciiTheme="minorBidi" w:hAnsiTheme="minorBidi"/>
+          <w:b/>
+          <w:bCs/>
+          <w:sz w:val="32"/>
+          <w:szCs w:val="32"/>
+          <w:lang w:val="en-ID"/>
+        </w:rPr>
+      </w:pPr>
+      <w:r>
+        <w:rPr>
+          <w:rFonts w:asciiTheme="minorBidi" w:hAnsiTheme="minorBidi"/>
+          <w:b/>
+          <w:bCs/>
+          <w:sz w:val="32"/>
+          <w:szCs w:val="32"/>
+          <w:lang w:val="en-ID"/>
+        </w:rPr>
+        <w:t>Gambarnya ambil dari 3 jenis implementasi tadi, tabel ambil tadi itu negara yang paling banyak menggunakan vpn</w:t>
+      </w:r>
+    </w:p>
+    <w:p>
+      <w:pPr>
+        <w:pStyle w:val="ListParagraph"/>
+        <w:numPr>
+          <w:ilvl w:val="0"/>
+          <w:numId w:val="1"/>
+        </w:numPr>
         <w:spacing w:after="0" w:line="360" w:lineRule="auto"/>
         <w:rPr>
           <w:rFonts w:asciiTheme="minorBidi" w:hAnsiTheme="minorBidi"/>
@@ -892,14 +2235,154 @@
           <w:lang w:val="en-ID"/>
         </w:rPr>
       </w:pPr>
-    </w:p>
-    <w:p>
-      <w:pPr>
-        <w:spacing w:after="0" w:line="360" w:lineRule="auto"/>
-        <w:rPr>
-          <w:rFonts w:asciiTheme="minorBidi" w:hAnsiTheme="minorBidi"/>
-          <w:sz w:val="20"/>
-          <w:szCs w:val="20"/>
+      <w:r>
+        <w:rPr>
+          <w:rFonts w:asciiTheme="minorBidi" w:hAnsiTheme="minorBidi"/>
+          <w:b/>
+          <w:bCs/>
+          <w:sz w:val="24"/>
+          <w:szCs w:val="24"/>
+          <w:lang w:val="en-ID"/>
+        </w:rPr>
+        <w:t>KESIMPULAN DAN SARAN</w:t>
+      </w:r>
+    </w:p>
+    <w:p>
+      <w:pPr>
+        <w:pStyle w:val="ListParagraph"/>
+        <w:numPr>
+          <w:ilvl w:val="0"/>
+          <w:numId w:val="1"/>
+        </w:numPr>
+        <w:spacing w:after="0" w:line="360" w:lineRule="auto"/>
+        <w:rPr>
+          <w:rFonts w:asciiTheme="minorBidi" w:hAnsiTheme="minorBidi"/>
+          <w:b/>
+          <w:bCs/>
+          <w:sz w:val="24"/>
+          <w:szCs w:val="24"/>
+          <w:lang w:val="en-ID"/>
+        </w:rPr>
+      </w:pPr>
+      <w:r>
+        <w:rPr>
+          <w:rFonts w:asciiTheme="minorBidi" w:hAnsiTheme="minorBidi"/>
+          <w:b/>
+          <w:bCs/>
+          <w:sz w:val="24"/>
+          <w:szCs w:val="24"/>
+          <w:lang w:val="en-ID"/>
+        </w:rPr>
+        <w:t>DAFTAR PUSTAKA</w:t>
+      </w:r>
+    </w:p>
+    <w:p>
+      <w:pPr>
+        <w:spacing w:after="0" w:line="360" w:lineRule="auto"/>
+        <w:rPr>
+          <w:rFonts w:asciiTheme="minorBidi" w:hAnsiTheme="minorBidi"/>
+          <w:sz w:val="20"/>
+          <w:szCs w:val="20"/>
+          <w:lang w:val="en-ID"/>
+        </w:rPr>
+      </w:pPr>
+    </w:p>
+    <w:p>
+      <w:pPr>
+        <w:spacing w:after="0" w:line="360" w:lineRule="auto"/>
+        <w:ind w:firstLine="720"/>
+        <w:rPr>
+          <w:rFonts w:asciiTheme="minorBidi" w:hAnsiTheme="minorBidi"/>
+          <w:b/>
+          <w:bCs/>
+          <w:sz w:val="32"/>
+          <w:szCs w:val="32"/>
+          <w:lang w:val="en-ID"/>
+        </w:rPr>
+      </w:pPr>
+      <w:r>
+        <w:rPr>
+          <w:rFonts w:asciiTheme="minorBidi" w:hAnsiTheme="minorBidi"/>
+          <w:b/>
+          <w:bCs/>
+          <w:sz w:val="32"/>
+          <w:szCs w:val="32"/>
+          <w:lang w:val="en-ID"/>
+        </w:rPr>
+        <w:t>R</w:t>
+      </w:r>
+      <w:r>
+        <w:rPr>
+          <w:rFonts w:asciiTheme="minorBidi" w:hAnsiTheme="minorBidi"/>
+          <w:b/>
+          <w:bCs/>
+          <w:sz w:val="32"/>
+          <w:szCs w:val="32"/>
+          <w:lang w:val="en-ID"/>
+        </w:rPr>
+        <w:t>efer</w:t>
+      </w:r>
+      <w:r>
+        <w:rPr>
+          <w:rFonts w:asciiTheme="minorBidi" w:hAnsiTheme="minorBidi"/>
+          <w:b/>
+          <w:bCs/>
+          <w:sz w:val="32"/>
+          <w:szCs w:val="32"/>
+          <w:lang w:val="en-ID"/>
+        </w:rPr>
+        <w:t>ensinya ada di git, folder reference</w:t>
+      </w:r>
+    </w:p>
+    <w:p>
+      <w:pPr>
+        <w:spacing w:after="0" w:line="360" w:lineRule="auto"/>
+        <w:ind w:firstLine="720"/>
+        <w:rPr>
+          <w:rFonts w:asciiTheme="minorBidi" w:hAnsiTheme="minorBidi"/>
+          <w:b/>
+          <w:bCs/>
+          <w:sz w:val="32"/>
+          <w:szCs w:val="32"/>
+          <w:lang w:val="en-ID"/>
+        </w:rPr>
+      </w:pPr>
+      <w:r>
+        <w:rPr>
+          <w:rFonts w:asciiTheme="minorBidi" w:hAnsiTheme="minorBidi"/>
+          <w:b/>
+          <w:bCs/>
+          <w:sz w:val="32"/>
+          <w:szCs w:val="32"/>
+          <w:lang w:val="en-ID"/>
+        </w:rPr>
+        <w:t>Sama yang ini</w:t>
+      </w:r>
+    </w:p>
+    <w:p>
+      <w:pPr>
+        <w:spacing w:after="0" w:line="360" w:lineRule="auto"/>
+        <w:ind w:firstLine="720"/>
+      </w:pPr>
+      <w:hyperlink r:id="rId7" w:history="1">
+        <w:r>
+          <w:rPr>
+            <w:rStyle w:val="Hyperlink"/>
+          </w:rPr>
+          <w:t>https://reznetworks.blogspot.com/2016/02/pengertian-dan-jenis-jenis-virtual.html</w:t>
+        </w:r>
+      </w:hyperlink>
+    </w:p>
+    <w:p>
+      <w:pPr>
+        <w:spacing w:after="0" w:line="360" w:lineRule="auto"/>
+        <w:ind w:firstLine="720"/>
+        <w:rPr>
+          <w:rFonts w:asciiTheme="minorBidi" w:hAnsiTheme="minorBidi"/>
+          <w:b/>
+          <w:bCs/>
+          <w:sz w:val="32"/>
+          <w:szCs w:val="32"/>
           <w:lang w:val="en-ID"/>
         </w:rPr>
         <w:sectPr>
@@ -909,6 +2392,14 @@
           <w:docGrid w:linePitch="360"/>
         </w:sectPr>
       </w:pPr>
+      <w:hyperlink r:id="rId8" w:history="1">
+        <w:r>
+          <w:rPr>
+            <w:rStyle w:val="Hyperlink"/>
+          </w:rPr>
+          <w:t>http://telekomunikasi-teknologi.blogspot.com/2013/01/vpn-virtual-private-network.html</w:t>
+        </w:r>
+      </w:hyperlink>
     </w:p>
     <w:p>
       <w:pPr>
@@ -1113,6 +2604,208 @@
 <file path=word/numbering.xml><?xml version="1.0" encoding="utf-8"?>
 <w:numbering xmlns:wpc="http://schemas.microsoft.com/office/word/2010/wordprocessingCanvas" xmlns:cx="http://schemas.microsoft.com/office/drawing/2014/chartex" xmlns:cx1="http://schemas.microsoft.com/office/drawing/2015/9/8/chartex" xmlns:mc="http://schemas.openxmlformats.org/markup-compatibility/2006" xmlns:o="urn:schemas-microsoft-com:office:office" xmlns:r="http://schemas.openxmlformats.org/officeDocument/2006/relationships" xmlns:m="http://schemas.openxmlformats.org/officeDocument/2006/math" xmlns:v="urn:schemas-microsoft-com:vml" xmlns:wp14="http://schemas.microsoft.com/office/word/2010/wordprocessingDrawing" xmlns:wp="http://schemas.openxmlformats.org/drawingml/2006/wordprocessingDrawing" xmlns:w10="urn:schemas-microsoft-com:office:word" xmlns:w="http://schemas.openxmlformats.org/wordprocessingml/2006/main" xmlns:w14="http://schemas.microsoft.com/office/word/2010/wordml" xmlns:w15="http://schemas.microsoft.com/office/word/2012/wordml" xmlns:w16se="http://schemas.microsoft.com/office/word/2015/wordml/symex" xmlns:wpg="http://schemas.microsoft.com/office/word/2010/wordprocessingGroup" xmlns:wpi="http://schemas.microsoft.com/office/word/2010/wordprocessingInk" xmlns:wne="http://schemas.microsoft.com/office/word/2006/wordml" xmlns:wps="http://schemas.microsoft.com/office/word/2010/wordprocessingShape" mc:Ignorable="w14 w15 w16se wp14">
   <w:abstractNum w:abstractNumId="0" w15:restartNumberingAfterBreak="0">
+    <w:nsid w:val="16CB2679"/>
+    <w:multiLevelType w:val="hybridMultilevel"/>
+    <w:tmpl w:val="4A2A8F12"/>
+    <w:lvl w:ilvl="0" w:tplc="70FC152A">
+      <w:start w:val="3"/>
+      <w:numFmt w:val="bullet"/>
+      <w:lvlText w:val="-"/>
+      <w:lvlJc w:val="left"/>
+      <w:pPr>
+        <w:ind w:left="1080" w:hanging="360"/>
+      </w:pPr>
+      <w:rPr>
+        <w:rFonts w:ascii="Arial" w:eastAsiaTheme="minorHAnsi" w:hAnsi="Arial" w:cs="Arial" w:hint="default"/>
+      </w:rPr>
+    </w:lvl>
+    <w:lvl w:ilvl="1" w:tplc="04090003" w:tentative="1">
+      <w:start w:val="1"/>
+      <w:numFmt w:val="bullet"/>
+      <w:lvlText w:val="o"/>
+      <w:lvlJc w:val="left"/>
+      <w:pPr>
+        <w:ind w:left="1800" w:hanging="360"/>
+      </w:pPr>
+      <w:rPr>
+        <w:rFonts w:ascii="Courier New" w:hAnsi="Courier New" w:cs="Courier New" w:hint="default"/>
+      </w:rPr>
+    </w:lvl>
+    <w:lvl w:ilvl="2" w:tplc="04090005" w:tentative="1">
+      <w:start w:val="1"/>
+      <w:numFmt w:val="bullet"/>
+      <w:lvlText w:val=""/>
+      <w:lvlJc w:val="left"/>
+      <w:pPr>
+        <w:ind w:left="2520" w:hanging="360"/>
+      </w:pPr>
+      <w:rPr>
+        <w:rFonts w:ascii="Wingdings" w:hAnsi="Wingdings" w:hint="default"/>
+      </w:rPr>
+    </w:lvl>
+    <w:lvl w:ilvl="3" w:tplc="04090001" w:tentative="1">
+      <w:start w:val="1"/>
+      <w:numFmt w:val="bullet"/>
+      <w:lvlText w:val=""/>
+      <w:lvlJc w:val="left"/>
+      <w:pPr>
+        <w:ind w:left="3240" w:hanging="360"/>
+      </w:pPr>
+      <w:rPr>
+        <w:rFonts w:ascii="Symbol" w:hAnsi="Symbol" w:hint="default"/>
+      </w:rPr>
+    </w:lvl>
+    <w:lvl w:ilvl="4" w:tplc="04090003" w:tentative="1">
+      <w:start w:val="1"/>
+      <w:numFmt w:val="bullet"/>
+      <w:lvlText w:val="o"/>
+      <w:lvlJc w:val="left"/>
+      <w:pPr>
+        <w:ind w:left="3960" w:hanging="360"/>
+      </w:pPr>
+      <w:rPr>
+        <w:rFonts w:ascii="Courier New" w:hAnsi="Courier New" w:cs="Courier New" w:hint="default"/>
+      </w:rPr>
+    </w:lvl>
+    <w:lvl w:ilvl="5" w:tplc="04090005" w:tentative="1">
+      <w:start w:val="1"/>
+      <w:numFmt w:val="bullet"/>
+      <w:lvlText w:val=""/>
+      <w:lvlJc w:val="left"/>
+      <w:pPr>
+        <w:ind w:left="4680" w:hanging="360"/>
+      </w:pPr>
+      <w:rPr>
+        <w:rFonts w:ascii="Wingdings" w:hAnsi="Wingdings" w:hint="default"/>
+      </w:rPr>
+    </w:lvl>
+    <w:lvl w:ilvl="6" w:tplc="04090001" w:tentative="1">
+      <w:start w:val="1"/>
+      <w:numFmt w:val="bullet"/>
+      <w:lvlText w:val=""/>
+      <w:lvlJc w:val="left"/>
+      <w:pPr>
+        <w:ind w:left="5400" w:hanging="360"/>
+      </w:pPr>
+      <w:rPr>
+        <w:rFonts w:ascii="Symbol" w:hAnsi="Symbol" w:hint="default"/>
+      </w:rPr>
+    </w:lvl>
+    <w:lvl w:ilvl="7" w:tplc="04090003" w:tentative="1">
+      <w:start w:val="1"/>
+      <w:numFmt w:val="bullet"/>
+      <w:lvlText w:val="o"/>
+      <w:lvlJc w:val="left"/>
+      <w:pPr>
+        <w:ind w:left="6120" w:hanging="360"/>
+      </w:pPr>
+      <w:rPr>
+        <w:rFonts w:ascii="Courier New" w:hAnsi="Courier New" w:cs="Courier New" w:hint="default"/>
+      </w:rPr>
+    </w:lvl>
+    <w:lvl w:ilvl="8" w:tplc="04090005" w:tentative="1">
+      <w:start w:val="1"/>
+      <w:numFmt w:val="bullet"/>
+      <w:lvlText w:val=""/>
+      <w:lvlJc w:val="left"/>
+      <w:pPr>
+        <w:ind w:left="6840" w:hanging="360"/>
+      </w:pPr>
+      <w:rPr>
+        <w:rFonts w:ascii="Wingdings" w:hAnsi="Wingdings" w:hint="default"/>
+      </w:rPr>
+    </w:lvl>
+  </w:abstractNum>
+  <w:abstractNum w:abstractNumId="1" w15:restartNumberingAfterBreak="0">
+    <w:nsid w:val="7885682C"/>
+    <w:multiLevelType w:val="hybridMultilevel"/>
+    <w:tmpl w:val="E938B0D0"/>
+    <w:lvl w:ilvl="0" w:tplc="E570ABC4">
+      <w:start w:val="1"/>
+      <w:numFmt w:val="decimal"/>
+      <w:lvlText w:val="%1."/>
+      <w:lvlJc w:val="left"/>
+      <w:pPr>
+        <w:ind w:left="1080" w:hanging="360"/>
+      </w:pPr>
+      <w:rPr>
+        <w:rFonts w:hint="default"/>
+      </w:rPr>
+    </w:lvl>
+    <w:lvl w:ilvl="1" w:tplc="04090019" w:tentative="1">
+      <w:start w:val="1"/>
+      <w:numFmt w:val="lowerLetter"/>
+      <w:lvlText w:val="%2."/>
+      <w:lvlJc w:val="left"/>
+      <w:pPr>
+        <w:ind w:left="1800" w:hanging="360"/>
+      </w:pPr>
+    </w:lvl>
+    <w:lvl w:ilvl="2" w:tplc="0409001B" w:tentative="1">
+      <w:start w:val="1"/>
+      <w:numFmt w:val="lowerRoman"/>
+      <w:lvlText w:val="%3."/>
+      <w:lvlJc w:val="right"/>
+      <w:pPr>
+        <w:ind w:left="2520" w:hanging="180"/>
+      </w:pPr>
+    </w:lvl>
+    <w:lvl w:ilvl="3" w:tplc="0409000F" w:tentative="1">
+      <w:start w:val="1"/>
+      <w:numFmt w:val="decimal"/>
+      <w:lvlText w:val="%4."/>
+      <w:lvlJc w:val="left"/>
+      <w:pPr>
+        <w:ind w:left="3240" w:hanging="360"/>
+      </w:pPr>
+    </w:lvl>
+    <w:lvl w:ilvl="4" w:tplc="04090019" w:tentative="1">
+      <w:start w:val="1"/>
+      <w:numFmt w:val="lowerLetter"/>
+      <w:lvlText w:val="%5."/>
+      <w:lvlJc w:val="left"/>
+      <w:pPr>
+        <w:ind w:left="3960" w:hanging="360"/>
+      </w:pPr>
+    </w:lvl>
+    <w:lvl w:ilvl="5" w:tplc="0409001B" w:tentative="1">
+      <w:start w:val="1"/>
+      <w:numFmt w:val="lowerRoman"/>
+      <w:lvlText w:val="%6."/>
+      <w:lvlJc w:val="right"/>
+      <w:pPr>
+        <w:ind w:left="4680" w:hanging="180"/>
+      </w:pPr>
+    </w:lvl>
+    <w:lvl w:ilvl="6" w:tplc="0409000F" w:tentative="1">
+      <w:start w:val="1"/>
+      <w:numFmt w:val="decimal"/>
+      <w:lvlText w:val="%7."/>
+      <w:lvlJc w:val="left"/>
+      <w:pPr>
+        <w:ind w:left="5400" w:hanging="360"/>
+      </w:pPr>
+    </w:lvl>
+    <w:lvl w:ilvl="7" w:tplc="04090019" w:tentative="1">
+      <w:start w:val="1"/>
+      <w:numFmt w:val="lowerLetter"/>
+      <w:lvlText w:val="%8."/>
+      <w:lvlJc w:val="left"/>
+      <w:pPr>
+        <w:ind w:left="6120" w:hanging="360"/>
+      </w:pPr>
+    </w:lvl>
+    <w:lvl w:ilvl="8" w:tplc="0409001B" w:tentative="1">
+      <w:start w:val="1"/>
+      <w:numFmt w:val="lowerRoman"/>
+      <w:lvlText w:val="%9."/>
+      <w:lvlJc w:val="right"/>
+      <w:pPr>
+        <w:ind w:left="6840" w:hanging="180"/>
+      </w:pPr>
+    </w:lvl>
+  </w:abstractNum>
+  <w:abstractNum w:abstractNumId="2" w15:restartNumberingAfterBreak="0">
     <w:nsid w:val="78D311CD"/>
     <w:multiLevelType w:val="hybridMultilevel"/>
     <w:tmpl w:val="CC3E0700"/>
@@ -1202,6 +2895,12 @@
     </w:lvl>
   </w:abstractNum>
   <w:num w:numId="1">
+    <w:abstractNumId w:val="2"/>
+  </w:num>
+  <w:num w:numId="2">
+    <w:abstractNumId w:val="1"/>
+  </w:num>
+  <w:num w:numId="3">
     <w:abstractNumId w:val="0"/>
   </w:num>
 </w:numbering>

</xml_diff>